<commit_message>
Updated filters and calculations document
</commit_message>
<xml_diff>
--- a/SEACAR Documentation - Analysis Filters and Calculations.docx
+++ b/SEACAR Documentation - Analysis Filters and Calculations.docx
@@ -849,7 +849,7 @@
     <w:tbl>
       <w:tblPr>
         <w:tblStyle w:val="TableGrid"/>
-        <w:tblW w:w="7648" w:type="dxa"/>
+        <w:tblW w:w="8608" w:type="dxa"/>
         <w:tblCellMar>
           <w:left w:w="29" w:type="dxa"/>
           <w:right w:w="29" w:type="dxa"/>
@@ -858,6 +858,7 @@
       </w:tblPr>
       <w:tblGrid>
         <w:gridCol w:w="2304"/>
+        <w:gridCol w:w="960"/>
         <w:gridCol w:w="960"/>
         <w:gridCol w:w="864"/>
         <w:gridCol w:w="864"/>
@@ -900,6 +901,33 @@
         <w:tc>
           <w:tcPr>
             <w:tcW w:w="960" w:type="dxa"/>
+          </w:tcPr>
+          <w:p>
+            <w:pPr>
+              <w:spacing w:after="0" w:line="240" w:lineRule="auto"/>
+              <w:rPr>
+                <w:rFonts w:cstheme="minorHAnsi"/>
+                <w:b/>
+                <w:bCs/>
+                <w:sz w:val="18"/>
+                <w:szCs w:val="18"/>
+              </w:rPr>
+            </w:pPr>
+            <w:r>
+              <w:rPr>
+                <w:rFonts w:cstheme="minorHAnsi"/>
+                <w:b/>
+                <w:bCs/>
+                <w:sz w:val="18"/>
+                <w:szCs w:val="18"/>
+              </w:rPr>
+              <w:t>Units</w:t>
+            </w:r>
+          </w:p>
+        </w:tc>
+        <w:tc>
+          <w:tcPr>
+            <w:tcW w:w="960" w:type="dxa"/>
             <w:noWrap/>
             <w:hideMark/>
           </w:tcPr>
@@ -1075,6 +1103,31 @@
         <w:tc>
           <w:tcPr>
             <w:tcW w:w="960" w:type="dxa"/>
+          </w:tcPr>
+          <w:p>
+            <w:pPr>
+              <w:spacing w:after="0" w:line="240" w:lineRule="auto"/>
+              <w:rPr>
+                <w:rFonts w:ascii="Calibri" w:eastAsia="Times New Roman" w:hAnsi="Calibri" w:cs="Calibri"/>
+                <w:color w:val="000000"/>
+                <w:sz w:val="18"/>
+                <w:szCs w:val="18"/>
+              </w:rPr>
+            </w:pPr>
+            <w:r>
+              <w:rPr>
+                <w:rFonts w:ascii="Calibri" w:hAnsi="Calibri" w:cs="Calibri"/>
+                <w:color w:val="000000"/>
+                <w:sz w:val="18"/>
+                <w:szCs w:val="18"/>
+              </w:rPr>
+              <w:t>mg/L</w:t>
+            </w:r>
+          </w:p>
+        </w:tc>
+        <w:tc>
+          <w:tcPr>
+            <w:tcW w:w="960" w:type="dxa"/>
             <w:noWrap/>
             <w:hideMark/>
           </w:tcPr>
@@ -1230,6 +1283,31 @@
         <w:tc>
           <w:tcPr>
             <w:tcW w:w="960" w:type="dxa"/>
+          </w:tcPr>
+          <w:p>
+            <w:pPr>
+              <w:spacing w:after="0" w:line="240" w:lineRule="auto"/>
+              <w:rPr>
+                <w:rFonts w:ascii="Calibri" w:eastAsia="Times New Roman" w:hAnsi="Calibri" w:cs="Calibri"/>
+                <w:color w:val="000000"/>
+                <w:sz w:val="18"/>
+                <w:szCs w:val="18"/>
+              </w:rPr>
+            </w:pPr>
+            <w:r>
+              <w:rPr>
+                <w:rFonts w:ascii="Calibri" w:hAnsi="Calibri" w:cs="Calibri"/>
+                <w:color w:val="000000"/>
+                <w:sz w:val="18"/>
+                <w:szCs w:val="18"/>
+              </w:rPr>
+              <w:t>mg/L</w:t>
+            </w:r>
+          </w:p>
+        </w:tc>
+        <w:tc>
+          <w:tcPr>
+            <w:tcW w:w="960" w:type="dxa"/>
             <w:noWrap/>
             <w:hideMark/>
           </w:tcPr>
@@ -1385,6 +1463,31 @@
         <w:tc>
           <w:tcPr>
             <w:tcW w:w="960" w:type="dxa"/>
+          </w:tcPr>
+          <w:p>
+            <w:pPr>
+              <w:spacing w:after="0" w:line="240" w:lineRule="auto"/>
+              <w:rPr>
+                <w:rFonts w:ascii="Calibri" w:eastAsia="Times New Roman" w:hAnsi="Calibri" w:cs="Calibri"/>
+                <w:color w:val="000000"/>
+                <w:sz w:val="18"/>
+                <w:szCs w:val="18"/>
+              </w:rPr>
+            </w:pPr>
+            <w:r>
+              <w:rPr>
+                <w:rFonts w:ascii="Calibri" w:hAnsi="Calibri" w:cs="Calibri"/>
+                <w:color w:val="000000"/>
+                <w:sz w:val="18"/>
+                <w:szCs w:val="18"/>
+              </w:rPr>
+              <w:t>mg/L</w:t>
+            </w:r>
+          </w:p>
+        </w:tc>
+        <w:tc>
+          <w:tcPr>
+            <w:tcW w:w="960" w:type="dxa"/>
             <w:noWrap/>
             <w:hideMark/>
           </w:tcPr>
@@ -1540,6 +1643,29 @@
         <w:tc>
           <w:tcPr>
             <w:tcW w:w="960" w:type="dxa"/>
+          </w:tcPr>
+          <w:p>
+            <w:pPr>
+              <w:spacing w:after="0" w:line="240" w:lineRule="auto"/>
+              <w:rPr>
+                <w:rFonts w:cstheme="minorHAnsi"/>
+                <w:sz w:val="18"/>
+                <w:szCs w:val="18"/>
+              </w:rPr>
+            </w:pPr>
+            <w:r>
+              <w:rPr>
+                <w:rFonts w:cstheme="minorHAnsi"/>
+                <w:sz w:val="18"/>
+                <w:szCs w:val="18"/>
+              </w:rPr>
+              <w:t>%</w:t>
+            </w:r>
+          </w:p>
+        </w:tc>
+        <w:tc>
+          <w:tcPr>
+            <w:tcW w:w="960" w:type="dxa"/>
             <w:noWrap/>
             <w:hideMark/>
           </w:tcPr>
@@ -1695,6 +1821,29 @@
         <w:tc>
           <w:tcPr>
             <w:tcW w:w="960" w:type="dxa"/>
+          </w:tcPr>
+          <w:p>
+            <w:pPr>
+              <w:spacing w:after="0" w:line="240" w:lineRule="auto"/>
+              <w:rPr>
+                <w:rFonts w:cstheme="minorHAnsi"/>
+                <w:sz w:val="18"/>
+                <w:szCs w:val="18"/>
+              </w:rPr>
+            </w:pPr>
+            <w:r>
+              <w:rPr>
+                <w:rFonts w:cstheme="minorHAnsi"/>
+                <w:sz w:val="18"/>
+                <w:szCs w:val="18"/>
+              </w:rPr>
+              <w:t>%</w:t>
+            </w:r>
+          </w:p>
+        </w:tc>
+        <w:tc>
+          <w:tcPr>
+            <w:tcW w:w="960" w:type="dxa"/>
             <w:noWrap/>
             <w:hideMark/>
           </w:tcPr>
@@ -1850,6 +1999,29 @@
         <w:tc>
           <w:tcPr>
             <w:tcW w:w="960" w:type="dxa"/>
+          </w:tcPr>
+          <w:p>
+            <w:pPr>
+              <w:spacing w:after="0" w:line="240" w:lineRule="auto"/>
+              <w:rPr>
+                <w:rFonts w:cstheme="minorHAnsi"/>
+                <w:sz w:val="18"/>
+                <w:szCs w:val="18"/>
+              </w:rPr>
+            </w:pPr>
+            <w:r>
+              <w:rPr>
+                <w:rFonts w:cstheme="minorHAnsi"/>
+                <w:sz w:val="18"/>
+                <w:szCs w:val="18"/>
+              </w:rPr>
+              <w:t>%</w:t>
+            </w:r>
+          </w:p>
+        </w:tc>
+        <w:tc>
+          <w:tcPr>
+            <w:tcW w:w="960" w:type="dxa"/>
             <w:noWrap/>
             <w:hideMark/>
           </w:tcPr>
@@ -2005,6 +2177,21 @@
         <w:tc>
           <w:tcPr>
             <w:tcW w:w="960" w:type="dxa"/>
+          </w:tcPr>
+          <w:p>
+            <w:pPr>
+              <w:spacing w:after="0" w:line="240" w:lineRule="auto"/>
+              <w:rPr>
+                <w:rFonts w:cstheme="minorHAnsi"/>
+                <w:sz w:val="18"/>
+                <w:szCs w:val="18"/>
+              </w:rPr>
+            </w:pPr>
+          </w:p>
+        </w:tc>
+        <w:tc>
+          <w:tcPr>
+            <w:tcW w:w="960" w:type="dxa"/>
             <w:noWrap/>
             <w:hideMark/>
           </w:tcPr>
@@ -2160,6 +2347,21 @@
         <w:tc>
           <w:tcPr>
             <w:tcW w:w="960" w:type="dxa"/>
+          </w:tcPr>
+          <w:p>
+            <w:pPr>
+              <w:spacing w:after="0" w:line="240" w:lineRule="auto"/>
+              <w:rPr>
+                <w:rFonts w:cstheme="minorHAnsi"/>
+                <w:sz w:val="18"/>
+                <w:szCs w:val="18"/>
+              </w:rPr>
+            </w:pPr>
+          </w:p>
+        </w:tc>
+        <w:tc>
+          <w:tcPr>
+            <w:tcW w:w="960" w:type="dxa"/>
             <w:noWrap/>
             <w:hideMark/>
           </w:tcPr>
@@ -2315,6 +2517,21 @@
         <w:tc>
           <w:tcPr>
             <w:tcW w:w="960" w:type="dxa"/>
+          </w:tcPr>
+          <w:p>
+            <w:pPr>
+              <w:spacing w:after="0" w:line="240" w:lineRule="auto"/>
+              <w:rPr>
+                <w:rFonts w:cstheme="minorHAnsi"/>
+                <w:sz w:val="18"/>
+                <w:szCs w:val="18"/>
+              </w:rPr>
+            </w:pPr>
+          </w:p>
+        </w:tc>
+        <w:tc>
+          <w:tcPr>
+            <w:tcW w:w="960" w:type="dxa"/>
             <w:noWrap/>
             <w:hideMark/>
           </w:tcPr>
@@ -2470,6 +2687,31 @@
         <w:tc>
           <w:tcPr>
             <w:tcW w:w="960" w:type="dxa"/>
+          </w:tcPr>
+          <w:p>
+            <w:pPr>
+              <w:spacing w:after="0" w:line="240" w:lineRule="auto"/>
+              <w:rPr>
+                <w:rFonts w:ascii="Calibri" w:eastAsia="Times New Roman" w:hAnsi="Calibri" w:cs="Calibri"/>
+                <w:color w:val="000000"/>
+                <w:sz w:val="18"/>
+                <w:szCs w:val="18"/>
+              </w:rPr>
+            </w:pPr>
+            <w:r>
+              <w:rPr>
+                <w:rFonts w:ascii="Calibri" w:hAnsi="Calibri" w:cs="Calibri"/>
+                <w:color w:val="000000"/>
+                <w:sz w:val="18"/>
+                <w:szCs w:val="18"/>
+              </w:rPr>
+              <w:t>ppt</w:t>
+            </w:r>
+          </w:p>
+        </w:tc>
+        <w:tc>
+          <w:tcPr>
+            <w:tcW w:w="960" w:type="dxa"/>
             <w:noWrap/>
             <w:hideMark/>
           </w:tcPr>
@@ -2625,6 +2867,31 @@
         <w:tc>
           <w:tcPr>
             <w:tcW w:w="960" w:type="dxa"/>
+          </w:tcPr>
+          <w:p>
+            <w:pPr>
+              <w:spacing w:after="0" w:line="240" w:lineRule="auto"/>
+              <w:rPr>
+                <w:rFonts w:ascii="Calibri" w:eastAsia="Times New Roman" w:hAnsi="Calibri" w:cs="Calibri"/>
+                <w:color w:val="000000"/>
+                <w:sz w:val="18"/>
+                <w:szCs w:val="18"/>
+              </w:rPr>
+            </w:pPr>
+            <w:r>
+              <w:rPr>
+                <w:rFonts w:ascii="Calibri" w:hAnsi="Calibri" w:cs="Calibri"/>
+                <w:color w:val="000000"/>
+                <w:sz w:val="18"/>
+                <w:szCs w:val="18"/>
+              </w:rPr>
+              <w:t>ppt</w:t>
+            </w:r>
+          </w:p>
+        </w:tc>
+        <w:tc>
+          <w:tcPr>
+            <w:tcW w:w="960" w:type="dxa"/>
             <w:noWrap/>
             <w:hideMark/>
           </w:tcPr>
@@ -2780,6 +3047,31 @@
         <w:tc>
           <w:tcPr>
             <w:tcW w:w="960" w:type="dxa"/>
+          </w:tcPr>
+          <w:p>
+            <w:pPr>
+              <w:spacing w:after="0" w:line="240" w:lineRule="auto"/>
+              <w:rPr>
+                <w:rFonts w:ascii="Calibri" w:eastAsia="Times New Roman" w:hAnsi="Calibri" w:cs="Calibri"/>
+                <w:color w:val="000000"/>
+                <w:sz w:val="18"/>
+                <w:szCs w:val="18"/>
+              </w:rPr>
+            </w:pPr>
+            <w:r>
+              <w:rPr>
+                <w:rFonts w:ascii="Calibri" w:hAnsi="Calibri" w:cs="Calibri"/>
+                <w:color w:val="000000"/>
+                <w:sz w:val="18"/>
+                <w:szCs w:val="18"/>
+              </w:rPr>
+              <w:t>ppt</w:t>
+            </w:r>
+          </w:p>
+        </w:tc>
+        <w:tc>
+          <w:tcPr>
+            <w:tcW w:w="960" w:type="dxa"/>
             <w:noWrap/>
             <w:hideMark/>
           </w:tcPr>
@@ -2935,6 +3227,29 @@
         <w:tc>
           <w:tcPr>
             <w:tcW w:w="960" w:type="dxa"/>
+          </w:tcPr>
+          <w:p>
+            <w:pPr>
+              <w:spacing w:after="0" w:line="240" w:lineRule="auto"/>
+              <w:rPr>
+                <w:rFonts w:cstheme="minorHAnsi"/>
+                <w:sz w:val="18"/>
+                <w:szCs w:val="18"/>
+              </w:rPr>
+            </w:pPr>
+            <w:r>
+              <w:rPr>
+                <w:rFonts w:cstheme="minorHAnsi"/>
+                <w:sz w:val="18"/>
+                <w:szCs w:val="18"/>
+              </w:rPr>
+              <w:t>m</w:t>
+            </w:r>
+          </w:p>
+        </w:tc>
+        <w:tc>
+          <w:tcPr>
+            <w:tcW w:w="960" w:type="dxa"/>
             <w:noWrap/>
             <w:hideMark/>
           </w:tcPr>
@@ -3090,6 +3405,29 @@
         <w:tc>
           <w:tcPr>
             <w:tcW w:w="960" w:type="dxa"/>
+          </w:tcPr>
+          <w:p>
+            <w:pPr>
+              <w:spacing w:after="0" w:line="240" w:lineRule="auto"/>
+              <w:rPr>
+                <w:rFonts w:cstheme="minorHAnsi"/>
+                <w:sz w:val="18"/>
+                <w:szCs w:val="18"/>
+              </w:rPr>
+            </w:pPr>
+            <w:r>
+              <w:rPr>
+                <w:rFonts w:cstheme="minorHAnsi"/>
+                <w:sz w:val="18"/>
+                <w:szCs w:val="18"/>
+              </w:rPr>
+              <w:t>mS/cm</w:t>
+            </w:r>
+          </w:p>
+        </w:tc>
+        <w:tc>
+          <w:tcPr>
+            <w:tcW w:w="960" w:type="dxa"/>
             <w:noWrap/>
             <w:hideMark/>
           </w:tcPr>
@@ -3245,6 +3583,29 @@
         <w:tc>
           <w:tcPr>
             <w:tcW w:w="960" w:type="dxa"/>
+          </w:tcPr>
+          <w:p>
+            <w:pPr>
+              <w:spacing w:after="0" w:line="240" w:lineRule="auto"/>
+              <w:rPr>
+                <w:rFonts w:cstheme="minorHAnsi"/>
+                <w:sz w:val="18"/>
+                <w:szCs w:val="18"/>
+              </w:rPr>
+            </w:pPr>
+            <w:r>
+              <w:rPr>
+                <w:rFonts w:cstheme="minorHAnsi"/>
+                <w:sz w:val="18"/>
+                <w:szCs w:val="18"/>
+              </w:rPr>
+              <w:t>mS/cm</w:t>
+            </w:r>
+          </w:p>
+        </w:tc>
+        <w:tc>
+          <w:tcPr>
+            <w:tcW w:w="960" w:type="dxa"/>
             <w:noWrap/>
             <w:hideMark/>
           </w:tcPr>
@@ -3400,6 +3761,29 @@
         <w:tc>
           <w:tcPr>
             <w:tcW w:w="960" w:type="dxa"/>
+          </w:tcPr>
+          <w:p>
+            <w:pPr>
+              <w:spacing w:after="0" w:line="240" w:lineRule="auto"/>
+              <w:rPr>
+                <w:rFonts w:cstheme="minorHAnsi"/>
+                <w:sz w:val="18"/>
+                <w:szCs w:val="18"/>
+              </w:rPr>
+            </w:pPr>
+            <w:r>
+              <w:rPr>
+                <w:rFonts w:cstheme="minorHAnsi"/>
+                <w:sz w:val="18"/>
+                <w:szCs w:val="18"/>
+              </w:rPr>
+              <w:t>mS/cm</w:t>
+            </w:r>
+          </w:p>
+        </w:tc>
+        <w:tc>
+          <w:tcPr>
+            <w:tcW w:w="960" w:type="dxa"/>
             <w:noWrap/>
             <w:hideMark/>
           </w:tcPr>
@@ -3555,6 +3939,29 @@
         <w:tc>
           <w:tcPr>
             <w:tcW w:w="960" w:type="dxa"/>
+          </w:tcPr>
+          <w:p>
+            <w:pPr>
+              <w:spacing w:after="0" w:line="240" w:lineRule="auto"/>
+              <w:rPr>
+                <w:rFonts w:cstheme="minorHAnsi"/>
+                <w:sz w:val="18"/>
+                <w:szCs w:val="18"/>
+              </w:rPr>
+            </w:pPr>
+            <w:r>
+              <w:rPr>
+                <w:rFonts w:cstheme="minorHAnsi"/>
+                <w:sz w:val="18"/>
+                <w:szCs w:val="18"/>
+              </w:rPr>
+              <w:t>NTU</w:t>
+            </w:r>
+          </w:p>
+        </w:tc>
+        <w:tc>
+          <w:tcPr>
+            <w:tcW w:w="960" w:type="dxa"/>
             <w:noWrap/>
             <w:hideMark/>
           </w:tcPr>
@@ -3710,6 +4117,29 @@
         <w:tc>
           <w:tcPr>
             <w:tcW w:w="960" w:type="dxa"/>
+          </w:tcPr>
+          <w:p>
+            <w:pPr>
+              <w:spacing w:after="0" w:line="240" w:lineRule="auto"/>
+              <w:rPr>
+                <w:rFonts w:cstheme="minorHAnsi"/>
+                <w:sz w:val="18"/>
+                <w:szCs w:val="18"/>
+              </w:rPr>
+            </w:pPr>
+            <w:r>
+              <w:rPr>
+                <w:rFonts w:cstheme="minorHAnsi"/>
+                <w:sz w:val="18"/>
+                <w:szCs w:val="18"/>
+              </w:rPr>
+              <w:t>NTU</w:t>
+            </w:r>
+          </w:p>
+        </w:tc>
+        <w:tc>
+          <w:tcPr>
+            <w:tcW w:w="960" w:type="dxa"/>
             <w:noWrap/>
             <w:hideMark/>
           </w:tcPr>
@@ -3866,6 +4296,29 @@
         <w:tc>
           <w:tcPr>
             <w:tcW w:w="960" w:type="dxa"/>
+          </w:tcPr>
+          <w:p>
+            <w:pPr>
+              <w:spacing w:after="0" w:line="240" w:lineRule="auto"/>
+              <w:rPr>
+                <w:rFonts w:cstheme="minorHAnsi"/>
+                <w:sz w:val="18"/>
+                <w:szCs w:val="18"/>
+              </w:rPr>
+            </w:pPr>
+            <w:r>
+              <w:rPr>
+                <w:rFonts w:cstheme="minorHAnsi"/>
+                <w:sz w:val="18"/>
+                <w:szCs w:val="18"/>
+              </w:rPr>
+              <w:t>Degrees C</w:t>
+            </w:r>
+          </w:p>
+        </w:tc>
+        <w:tc>
+          <w:tcPr>
+            <w:tcW w:w="960" w:type="dxa"/>
             <w:noWrap/>
             <w:hideMark/>
           </w:tcPr>
@@ -4021,6 +4474,29 @@
         <w:tc>
           <w:tcPr>
             <w:tcW w:w="960" w:type="dxa"/>
+          </w:tcPr>
+          <w:p>
+            <w:pPr>
+              <w:spacing w:after="0" w:line="240" w:lineRule="auto"/>
+              <w:rPr>
+                <w:rFonts w:cstheme="minorHAnsi"/>
+                <w:sz w:val="18"/>
+                <w:szCs w:val="18"/>
+              </w:rPr>
+            </w:pPr>
+            <w:r>
+              <w:rPr>
+                <w:rFonts w:cstheme="minorHAnsi"/>
+                <w:sz w:val="18"/>
+                <w:szCs w:val="18"/>
+              </w:rPr>
+              <w:t>Degrees C</w:t>
+            </w:r>
+          </w:p>
+        </w:tc>
+        <w:tc>
+          <w:tcPr>
+            <w:tcW w:w="960" w:type="dxa"/>
             <w:noWrap/>
             <w:hideMark/>
           </w:tcPr>
@@ -4176,6 +4652,29 @@
         <w:tc>
           <w:tcPr>
             <w:tcW w:w="960" w:type="dxa"/>
+          </w:tcPr>
+          <w:p>
+            <w:pPr>
+              <w:spacing w:after="0" w:line="240" w:lineRule="auto"/>
+              <w:rPr>
+                <w:rFonts w:cstheme="minorHAnsi"/>
+                <w:sz w:val="18"/>
+                <w:szCs w:val="18"/>
+              </w:rPr>
+            </w:pPr>
+            <w:r>
+              <w:rPr>
+                <w:rFonts w:cstheme="minorHAnsi"/>
+                <w:sz w:val="18"/>
+                <w:szCs w:val="18"/>
+              </w:rPr>
+              <w:t>Degrees C</w:t>
+            </w:r>
+          </w:p>
+        </w:tc>
+        <w:tc>
+          <w:tcPr>
+            <w:tcW w:w="960" w:type="dxa"/>
             <w:noWrap/>
             <w:hideMark/>
           </w:tcPr>
@@ -4330,7 +4829,10 @@
         <w:fldChar w:fldCharType="begin"/>
       </w:r>
       <w:r>
-        <w:instrText xml:space="preserve"> SEQ Table \* ARABIC </w:instrText>
+        <w:instrText xml:space="preserve"> SEQ T</w:instrText>
+      </w:r>
+      <w:r>
+        <w:instrText xml:space="preserve">able \* ARABIC </w:instrText>
       </w:r>
       <w:r>
         <w:fldChar w:fldCharType="separate"/>
@@ -5011,6 +5513,521 @@
         <w:pStyle w:val="Heading1"/>
       </w:pPr>
       <w:r>
+        <w:t>Activity Type Filtering</w:t>
+      </w:r>
+    </w:p>
+    <w:p>
+      <w:r>
+        <w:t>Activity type is used to determine whether data are included in the SEACAR analysis. The following table shows which activity types are included.</w:t>
+      </w:r>
+    </w:p>
+    <w:tbl>
+      <w:tblPr>
+        <w:tblW w:w="0" w:type="auto"/>
+        <w:tblCellSpacing w:w="0" w:type="dxa"/>
+        <w:tblInd w:w="-8" w:type="dxa"/>
+        <w:tblBorders>
+          <w:top w:val="outset" w:sz="6" w:space="0" w:color="auto"/>
+          <w:left w:val="outset" w:sz="6" w:space="0" w:color="auto"/>
+          <w:bottom w:val="outset" w:sz="6" w:space="0" w:color="auto"/>
+          <w:right w:val="outset" w:sz="6" w:space="0" w:color="auto"/>
+        </w:tblBorders>
+        <w:shd w:val="clear" w:color="auto" w:fill="FFFFFF"/>
+        <w:tblCellMar>
+          <w:top w:w="15" w:type="dxa"/>
+          <w:left w:w="15" w:type="dxa"/>
+          <w:bottom w:w="15" w:type="dxa"/>
+          <w:right w:w="15" w:type="dxa"/>
+        </w:tblCellMar>
+        <w:tblLook w:val="04A0" w:firstRow="1" w:lastRow="0" w:firstColumn="1" w:lastColumn="0" w:noHBand="0" w:noVBand="1"/>
+      </w:tblPr>
+      <w:tblGrid>
+        <w:gridCol w:w="2250"/>
+        <w:gridCol w:w="1620"/>
+      </w:tblGrid>
+      <w:tr>
+        <w:trPr>
+          <w:trHeight w:val="20"/>
+          <w:tblHeader/>
+          <w:tblCellSpacing w:w="0" w:type="dxa"/>
+        </w:trPr>
+        <w:tc>
+          <w:tcPr>
+            <w:tcW w:w="2250" w:type="dxa"/>
+            <w:tcBorders>
+              <w:top w:val="outset" w:sz="6" w:space="0" w:color="000000"/>
+              <w:left w:val="outset" w:sz="6" w:space="0" w:color="000000"/>
+              <w:bottom w:val="outset" w:sz="6" w:space="0" w:color="000000"/>
+              <w:right w:val="outset" w:sz="6" w:space="0" w:color="000000"/>
+            </w:tcBorders>
+            <w:shd w:val="clear" w:color="auto" w:fill="C0C0C0"/>
+            <w:vAlign w:val="center"/>
+            <w:hideMark/>
+          </w:tcPr>
+          <w:p>
+            <w:pPr>
+              <w:spacing w:after="0"/>
+              <w:rPr>
+                <w:b/>
+                <w:bCs/>
+              </w:rPr>
+            </w:pPr>
+            <w:proofErr w:type="spellStart"/>
+            <w:r>
+              <w:rPr>
+                <w:b/>
+                <w:bCs/>
+              </w:rPr>
+              <w:t>ActivityType</w:t>
+            </w:r>
+            <w:proofErr w:type="spellEnd"/>
+          </w:p>
+        </w:tc>
+        <w:tc>
+          <w:tcPr>
+            <w:tcW w:w="1620" w:type="dxa"/>
+            <w:tcBorders>
+              <w:top w:val="outset" w:sz="6" w:space="0" w:color="000000"/>
+              <w:left w:val="outset" w:sz="6" w:space="0" w:color="000000"/>
+              <w:bottom w:val="outset" w:sz="6" w:space="0" w:color="000000"/>
+              <w:right w:val="outset" w:sz="6" w:space="0" w:color="000000"/>
+            </w:tcBorders>
+            <w:shd w:val="clear" w:color="auto" w:fill="C0C0C0"/>
+            <w:vAlign w:val="center"/>
+            <w:hideMark/>
+          </w:tcPr>
+          <w:p>
+            <w:pPr>
+              <w:spacing w:after="0"/>
+              <w:rPr>
+                <w:b/>
+                <w:bCs/>
+              </w:rPr>
+            </w:pPr>
+            <w:proofErr w:type="spellStart"/>
+            <w:r>
+              <w:rPr>
+                <w:b/>
+                <w:bCs/>
+              </w:rPr>
+              <w:t>Include</w:t>
+            </w:r>
+            <w:r>
+              <w:rPr>
+                <w:b/>
+                <w:bCs/>
+              </w:rPr>
+              <w:t>_YN</w:t>
+            </w:r>
+            <w:proofErr w:type="spellEnd"/>
+          </w:p>
+        </w:tc>
+      </w:tr>
+      <w:tr>
+        <w:trPr>
+          <w:trHeight w:val="20"/>
+          <w:tblCellSpacing w:w="0" w:type="dxa"/>
+        </w:trPr>
+        <w:tc>
+          <w:tcPr>
+            <w:tcW w:w="2250" w:type="dxa"/>
+            <w:tcBorders>
+              <w:top w:val="outset" w:sz="6" w:space="0" w:color="D0D7E5"/>
+              <w:left w:val="outset" w:sz="6" w:space="0" w:color="D0D7E5"/>
+              <w:bottom w:val="outset" w:sz="6" w:space="0" w:color="D0D7E5"/>
+              <w:right w:val="outset" w:sz="6" w:space="0" w:color="D0D7E5"/>
+            </w:tcBorders>
+            <w:shd w:val="clear" w:color="auto" w:fill="FFFFFF"/>
+            <w:hideMark/>
+          </w:tcPr>
+          <w:p>
+            <w:pPr>
+              <w:spacing w:after="0"/>
+            </w:pPr>
+            <w:r>
+              <w:t>Equipment Blank</w:t>
+            </w:r>
+          </w:p>
+        </w:tc>
+        <w:tc>
+          <w:tcPr>
+            <w:tcW w:w="1620" w:type="dxa"/>
+            <w:tcBorders>
+              <w:top w:val="outset" w:sz="6" w:space="0" w:color="D0D7E5"/>
+              <w:left w:val="outset" w:sz="6" w:space="0" w:color="D0D7E5"/>
+              <w:bottom w:val="outset" w:sz="6" w:space="0" w:color="D0D7E5"/>
+              <w:right w:val="outset" w:sz="6" w:space="0" w:color="D0D7E5"/>
+            </w:tcBorders>
+            <w:shd w:val="clear" w:color="auto" w:fill="FFFFFF"/>
+            <w:hideMark/>
+          </w:tcPr>
+          <w:p>
+            <w:pPr>
+              <w:spacing w:after="0"/>
+            </w:pPr>
+            <w:r>
+              <w:t>N</w:t>
+            </w:r>
+          </w:p>
+        </w:tc>
+      </w:tr>
+      <w:tr>
+        <w:trPr>
+          <w:trHeight w:val="20"/>
+          <w:tblCellSpacing w:w="0" w:type="dxa"/>
+        </w:trPr>
+        <w:tc>
+          <w:tcPr>
+            <w:tcW w:w="2250" w:type="dxa"/>
+            <w:tcBorders>
+              <w:top w:val="outset" w:sz="6" w:space="0" w:color="D0D7E5"/>
+              <w:left w:val="outset" w:sz="6" w:space="0" w:color="D0D7E5"/>
+              <w:bottom w:val="outset" w:sz="6" w:space="0" w:color="D0D7E5"/>
+              <w:right w:val="outset" w:sz="6" w:space="0" w:color="D0D7E5"/>
+            </w:tcBorders>
+            <w:shd w:val="clear" w:color="auto" w:fill="FFFFFF"/>
+            <w:hideMark/>
+          </w:tcPr>
+          <w:p>
+            <w:pPr>
+              <w:spacing w:after="0"/>
+            </w:pPr>
+            <w:r>
+              <w:t>Field</w:t>
+            </w:r>
+          </w:p>
+        </w:tc>
+        <w:tc>
+          <w:tcPr>
+            <w:tcW w:w="1620" w:type="dxa"/>
+            <w:tcBorders>
+              <w:top w:val="outset" w:sz="6" w:space="0" w:color="D0D7E5"/>
+              <w:left w:val="outset" w:sz="6" w:space="0" w:color="D0D7E5"/>
+              <w:bottom w:val="outset" w:sz="6" w:space="0" w:color="D0D7E5"/>
+              <w:right w:val="outset" w:sz="6" w:space="0" w:color="D0D7E5"/>
+            </w:tcBorders>
+            <w:shd w:val="clear" w:color="auto" w:fill="FFFFFF"/>
+            <w:hideMark/>
+          </w:tcPr>
+          <w:p>
+            <w:pPr>
+              <w:spacing w:after="0"/>
+            </w:pPr>
+            <w:r>
+              <w:t>Y</w:t>
+            </w:r>
+          </w:p>
+        </w:tc>
+      </w:tr>
+      <w:tr>
+        <w:trPr>
+          <w:trHeight w:val="20"/>
+          <w:tblCellSpacing w:w="0" w:type="dxa"/>
+        </w:trPr>
+        <w:tc>
+          <w:tcPr>
+            <w:tcW w:w="2250" w:type="dxa"/>
+            <w:tcBorders>
+              <w:top w:val="outset" w:sz="6" w:space="0" w:color="D0D7E5"/>
+              <w:left w:val="outset" w:sz="6" w:space="0" w:color="D0D7E5"/>
+              <w:bottom w:val="outset" w:sz="6" w:space="0" w:color="D0D7E5"/>
+              <w:right w:val="outset" w:sz="6" w:space="0" w:color="D0D7E5"/>
+            </w:tcBorders>
+            <w:shd w:val="clear" w:color="auto" w:fill="FFFFFF"/>
+            <w:hideMark/>
+          </w:tcPr>
+          <w:p>
+            <w:pPr>
+              <w:spacing w:after="0"/>
+            </w:pPr>
+            <w:r>
+              <w:t>Field Blank</w:t>
+            </w:r>
+          </w:p>
+        </w:tc>
+        <w:tc>
+          <w:tcPr>
+            <w:tcW w:w="1620" w:type="dxa"/>
+            <w:tcBorders>
+              <w:top w:val="outset" w:sz="6" w:space="0" w:color="D0D7E5"/>
+              <w:left w:val="outset" w:sz="6" w:space="0" w:color="D0D7E5"/>
+              <w:bottom w:val="outset" w:sz="6" w:space="0" w:color="D0D7E5"/>
+              <w:right w:val="outset" w:sz="6" w:space="0" w:color="D0D7E5"/>
+            </w:tcBorders>
+            <w:shd w:val="clear" w:color="auto" w:fill="FFFFFF"/>
+            <w:hideMark/>
+          </w:tcPr>
+          <w:p>
+            <w:pPr>
+              <w:spacing w:after="0"/>
+            </w:pPr>
+            <w:r>
+              <w:t>N</w:t>
+            </w:r>
+          </w:p>
+        </w:tc>
+      </w:tr>
+      <w:tr>
+        <w:trPr>
+          <w:trHeight w:val="20"/>
+          <w:tblCellSpacing w:w="0" w:type="dxa"/>
+        </w:trPr>
+        <w:tc>
+          <w:tcPr>
+            <w:tcW w:w="2250" w:type="dxa"/>
+            <w:tcBorders>
+              <w:top w:val="outset" w:sz="6" w:space="0" w:color="D0D7E5"/>
+              <w:left w:val="outset" w:sz="6" w:space="0" w:color="D0D7E5"/>
+              <w:bottom w:val="outset" w:sz="6" w:space="0" w:color="D0D7E5"/>
+              <w:right w:val="outset" w:sz="6" w:space="0" w:color="D0D7E5"/>
+            </w:tcBorders>
+            <w:shd w:val="clear" w:color="auto" w:fill="FFFFFF"/>
+            <w:hideMark/>
+          </w:tcPr>
+          <w:p>
+            <w:pPr>
+              <w:spacing w:after="0"/>
+            </w:pPr>
+            <w:r>
+              <w:t xml:space="preserve">Field </w:t>
+            </w:r>
+            <w:proofErr w:type="spellStart"/>
+            <w:r>
+              <w:t>Msr</w:t>
+            </w:r>
+            <w:proofErr w:type="spellEnd"/>
+            <w:r>
+              <w:t>/</w:t>
+            </w:r>
+            <w:proofErr w:type="spellStart"/>
+            <w:r>
+              <w:t>Obs</w:t>
+            </w:r>
+            <w:proofErr w:type="spellEnd"/>
+          </w:p>
+        </w:tc>
+        <w:tc>
+          <w:tcPr>
+            <w:tcW w:w="1620" w:type="dxa"/>
+            <w:tcBorders>
+              <w:top w:val="outset" w:sz="6" w:space="0" w:color="D0D7E5"/>
+              <w:left w:val="outset" w:sz="6" w:space="0" w:color="D0D7E5"/>
+              <w:bottom w:val="outset" w:sz="6" w:space="0" w:color="D0D7E5"/>
+              <w:right w:val="outset" w:sz="6" w:space="0" w:color="D0D7E5"/>
+            </w:tcBorders>
+            <w:shd w:val="clear" w:color="auto" w:fill="FFFFFF"/>
+            <w:hideMark/>
+          </w:tcPr>
+          <w:p>
+            <w:pPr>
+              <w:spacing w:after="0"/>
+            </w:pPr>
+            <w:r>
+              <w:t>Y</w:t>
+            </w:r>
+          </w:p>
+        </w:tc>
+      </w:tr>
+      <w:tr>
+        <w:trPr>
+          <w:trHeight w:val="20"/>
+          <w:tblCellSpacing w:w="0" w:type="dxa"/>
+        </w:trPr>
+        <w:tc>
+          <w:tcPr>
+            <w:tcW w:w="2250" w:type="dxa"/>
+            <w:tcBorders>
+              <w:top w:val="outset" w:sz="6" w:space="0" w:color="D0D7E5"/>
+              <w:left w:val="outset" w:sz="6" w:space="0" w:color="D0D7E5"/>
+              <w:bottom w:val="outset" w:sz="6" w:space="0" w:color="D0D7E5"/>
+              <w:right w:val="outset" w:sz="6" w:space="0" w:color="D0D7E5"/>
+            </w:tcBorders>
+            <w:shd w:val="clear" w:color="auto" w:fill="FFFFFF"/>
+            <w:hideMark/>
+          </w:tcPr>
+          <w:p>
+            <w:pPr>
+              <w:spacing w:after="0"/>
+            </w:pPr>
+            <w:r>
+              <w:t>Field Replicate</w:t>
+            </w:r>
+          </w:p>
+        </w:tc>
+        <w:tc>
+          <w:tcPr>
+            <w:tcW w:w="1620" w:type="dxa"/>
+            <w:tcBorders>
+              <w:top w:val="outset" w:sz="6" w:space="0" w:color="D0D7E5"/>
+              <w:left w:val="outset" w:sz="6" w:space="0" w:color="D0D7E5"/>
+              <w:bottom w:val="outset" w:sz="6" w:space="0" w:color="D0D7E5"/>
+              <w:right w:val="outset" w:sz="6" w:space="0" w:color="D0D7E5"/>
+            </w:tcBorders>
+            <w:shd w:val="clear" w:color="auto" w:fill="FFFFFF"/>
+            <w:hideMark/>
+          </w:tcPr>
+          <w:p>
+            <w:pPr>
+              <w:spacing w:after="0"/>
+            </w:pPr>
+            <w:r>
+              <w:t>Y</w:t>
+            </w:r>
+          </w:p>
+        </w:tc>
+      </w:tr>
+      <w:tr>
+        <w:trPr>
+          <w:trHeight w:val="20"/>
+          <w:tblCellSpacing w:w="0" w:type="dxa"/>
+        </w:trPr>
+        <w:tc>
+          <w:tcPr>
+            <w:tcW w:w="2250" w:type="dxa"/>
+            <w:tcBorders>
+              <w:top w:val="outset" w:sz="6" w:space="0" w:color="D0D7E5"/>
+              <w:left w:val="outset" w:sz="6" w:space="0" w:color="D0D7E5"/>
+              <w:bottom w:val="outset" w:sz="6" w:space="0" w:color="D0D7E5"/>
+              <w:right w:val="outset" w:sz="6" w:space="0" w:color="D0D7E5"/>
+            </w:tcBorders>
+            <w:shd w:val="clear" w:color="auto" w:fill="FFFFFF"/>
+            <w:hideMark/>
+          </w:tcPr>
+          <w:p>
+            <w:pPr>
+              <w:spacing w:after="0"/>
+            </w:pPr>
+            <w:r>
+              <w:t>Sample</w:t>
+            </w:r>
+          </w:p>
+        </w:tc>
+        <w:tc>
+          <w:tcPr>
+            <w:tcW w:w="1620" w:type="dxa"/>
+            <w:tcBorders>
+              <w:top w:val="outset" w:sz="6" w:space="0" w:color="D0D7E5"/>
+              <w:left w:val="outset" w:sz="6" w:space="0" w:color="D0D7E5"/>
+              <w:bottom w:val="outset" w:sz="6" w:space="0" w:color="D0D7E5"/>
+              <w:right w:val="outset" w:sz="6" w:space="0" w:color="D0D7E5"/>
+            </w:tcBorders>
+            <w:shd w:val="clear" w:color="auto" w:fill="FFFFFF"/>
+            <w:hideMark/>
+          </w:tcPr>
+          <w:p>
+            <w:pPr>
+              <w:spacing w:after="0"/>
+            </w:pPr>
+            <w:r>
+              <w:t>Y</w:t>
+            </w:r>
+          </w:p>
+        </w:tc>
+      </w:tr>
+      <w:tr>
+        <w:trPr>
+          <w:trHeight w:val="20"/>
+          <w:tblCellSpacing w:w="0" w:type="dxa"/>
+        </w:trPr>
+        <w:tc>
+          <w:tcPr>
+            <w:tcW w:w="2250" w:type="dxa"/>
+            <w:tcBorders>
+              <w:top w:val="outset" w:sz="6" w:space="0" w:color="D0D7E5"/>
+              <w:left w:val="outset" w:sz="6" w:space="0" w:color="D0D7E5"/>
+              <w:bottom w:val="outset" w:sz="6" w:space="0" w:color="D0D7E5"/>
+              <w:right w:val="outset" w:sz="6" w:space="0" w:color="D0D7E5"/>
+            </w:tcBorders>
+            <w:shd w:val="clear" w:color="auto" w:fill="FFFFFF"/>
+            <w:hideMark/>
+          </w:tcPr>
+          <w:p>
+            <w:pPr>
+              <w:spacing w:after="0"/>
+            </w:pPr>
+            <w:r>
+              <w:t>Sample-Composite</w:t>
+            </w:r>
+          </w:p>
+        </w:tc>
+        <w:tc>
+          <w:tcPr>
+            <w:tcW w:w="1620" w:type="dxa"/>
+            <w:tcBorders>
+              <w:top w:val="outset" w:sz="6" w:space="0" w:color="D0D7E5"/>
+              <w:left w:val="outset" w:sz="6" w:space="0" w:color="D0D7E5"/>
+              <w:bottom w:val="outset" w:sz="6" w:space="0" w:color="D0D7E5"/>
+              <w:right w:val="outset" w:sz="6" w:space="0" w:color="D0D7E5"/>
+            </w:tcBorders>
+            <w:shd w:val="clear" w:color="auto" w:fill="FFFFFF"/>
+            <w:hideMark/>
+          </w:tcPr>
+          <w:p>
+            <w:pPr>
+              <w:spacing w:after="0"/>
+            </w:pPr>
+            <w:r>
+              <w:t>Y</w:t>
+            </w:r>
+          </w:p>
+        </w:tc>
+      </w:tr>
+      <w:tr>
+        <w:trPr>
+          <w:trHeight w:val="20"/>
+          <w:tblCellSpacing w:w="0" w:type="dxa"/>
+        </w:trPr>
+        <w:tc>
+          <w:tcPr>
+            <w:tcW w:w="2250" w:type="dxa"/>
+            <w:tcBorders>
+              <w:top w:val="outset" w:sz="6" w:space="0" w:color="D0D7E5"/>
+              <w:left w:val="outset" w:sz="6" w:space="0" w:color="D0D7E5"/>
+              <w:bottom w:val="outset" w:sz="6" w:space="0" w:color="D0D7E5"/>
+              <w:right w:val="outset" w:sz="6" w:space="0" w:color="D0D7E5"/>
+            </w:tcBorders>
+            <w:shd w:val="clear" w:color="auto" w:fill="FFFFFF"/>
+            <w:hideMark/>
+          </w:tcPr>
+          <w:p>
+            <w:pPr>
+              <w:spacing w:after="0"/>
+            </w:pPr>
+            <w:r>
+              <w:t>Sample/Field</w:t>
+            </w:r>
+          </w:p>
+        </w:tc>
+        <w:tc>
+          <w:tcPr>
+            <w:tcW w:w="1620" w:type="dxa"/>
+            <w:tcBorders>
+              <w:top w:val="outset" w:sz="6" w:space="0" w:color="D0D7E5"/>
+              <w:left w:val="outset" w:sz="6" w:space="0" w:color="D0D7E5"/>
+              <w:bottom w:val="outset" w:sz="6" w:space="0" w:color="D0D7E5"/>
+              <w:right w:val="outset" w:sz="6" w:space="0" w:color="D0D7E5"/>
+            </w:tcBorders>
+            <w:shd w:val="clear" w:color="auto" w:fill="FFFFFF"/>
+            <w:hideMark/>
+          </w:tcPr>
+          <w:p>
+            <w:pPr>
+              <w:spacing w:after="0"/>
+            </w:pPr>
+            <w:r>
+              <w:t>Y</w:t>
+            </w:r>
+          </w:p>
+        </w:tc>
+      </w:tr>
+    </w:tbl>
+    <w:p/>
+    <w:p>
+      <w:pPr>
+        <w:pStyle w:val="Heading1"/>
+      </w:pPr>
+      <w:r>
+        <w:lastRenderedPageBreak/>
         <w:t>Total Nitrogen Calculation</w:t>
       </w:r>
     </w:p>
@@ -5135,8 +6152,13 @@
         </w:numPr>
       </w:pPr>
       <w:r>
-        <w:t>TN = TKN + NO3O2;</w:t>
-      </w:r>
+        <w:t xml:space="preserve">TN = TKN + </w:t>
+      </w:r>
+      <w:proofErr w:type="gramStart"/>
+      <w:r>
+        <w:t>NO3O2;</w:t>
+      </w:r>
+      <w:proofErr w:type="gramEnd"/>
     </w:p>
     <w:p>
       <w:pPr>
@@ -5147,8 +6169,13 @@
         </w:numPr>
       </w:pPr>
       <w:r>
-        <w:t>TN = TKN + NO3 + NO2;</w:t>
-      </w:r>
+        <w:t xml:space="preserve">TN = TKN + NO3 + </w:t>
+      </w:r>
+      <w:proofErr w:type="gramStart"/>
+      <w:r>
+        <w:t>NO2;</w:t>
+      </w:r>
+      <w:proofErr w:type="gramEnd"/>
     </w:p>
     <w:p>
       <w:pPr>
@@ -5159,8 +6186,13 @@
         </w:numPr>
       </w:pPr>
       <w:r>
-        <w:t>TN = ORGN + NH4 + NO3O2;</w:t>
-      </w:r>
+        <w:t xml:space="preserve">TN = ORGN + NH4 + </w:t>
+      </w:r>
+      <w:proofErr w:type="gramStart"/>
+      <w:r>
+        <w:t>NO3O2;</w:t>
+      </w:r>
+      <w:proofErr w:type="gramEnd"/>
     </w:p>
     <w:p>
       <w:pPr>
@@ -5171,8 +6203,13 @@
         </w:numPr>
       </w:pPr>
       <w:r>
-        <w:t>TN = ORGN + NH4 + NO2 + NO3;</w:t>
-      </w:r>
+        <w:t xml:space="preserve">TN = ORGN + NH4 + NO2 + </w:t>
+      </w:r>
+      <w:proofErr w:type="gramStart"/>
+      <w:r>
+        <w:t>NO3;</w:t>
+      </w:r>
+      <w:proofErr w:type="gramEnd"/>
     </w:p>
     <w:p>
       <w:pPr>
@@ -5183,8 +6220,13 @@
         </w:numPr>
       </w:pPr>
       <w:r>
-        <w:t>TN = TKN + NO3;</w:t>
-      </w:r>
+        <w:t xml:space="preserve">TN = TKN + </w:t>
+      </w:r>
+      <w:proofErr w:type="gramStart"/>
+      <w:r>
+        <w:t>NO3;</w:t>
+      </w:r>
+      <w:proofErr w:type="gramEnd"/>
     </w:p>
     <w:p>
       <w:pPr>
@@ -5195,8 +6237,13 @@
         </w:numPr>
       </w:pPr>
       <w:r>
-        <w:t>TN = ORGN + NH4 + NO3;</w:t>
-      </w:r>
+        <w:t xml:space="preserve">TN = ORGN + NH4 + </w:t>
+      </w:r>
+      <w:proofErr w:type="gramStart"/>
+      <w:r>
+        <w:t>NO3;</w:t>
+      </w:r>
+      <w:proofErr w:type="gramEnd"/>
     </w:p>
     <w:p>
       <w:pPr>
@@ -5260,7 +6307,15 @@
         <w:spacing w:after="0"/>
       </w:pPr>
       <w:r>
-        <w:t>An analysis of all SEACAR data shows that 90% of all possible TN calculations can be done using nitrogen components with the same sample fraction, rather than use nitrogen components with mixed total/dissolved sample fractions. In other words, TN can be calculated when TKN and NO3O2 are both total sample fraction, or when both are dissolved sample fraction. This is important, because then the calculated TN value is not based on components with mixed sample fractions.</w:t>
+        <w:t xml:space="preserve">An analysis of all SEACAR data shows that 90% of all possible TN calculations can be done using nitrogen components with the same sample fraction, rather than use nitrogen components with mixed total/dissolved sample fractions. In other words, TN can be calculated when TKN and NO3O2 are both total sample fraction, </w:t>
+      </w:r>
+      <w:proofErr w:type="gramStart"/>
+      <w:r>
+        <w:t>or</w:t>
+      </w:r>
+      <w:proofErr w:type="gramEnd"/>
+      <w:r>
+        <w:t xml:space="preserve"> when both are dissolved sample fraction. This is important, because then the calculated TN value is not based on components with mixed sample fractions.</w:t>
       </w:r>
     </w:p>
     <w:p>
@@ -5280,7 +6335,6 @@
         <w:rPr>
           <w:rFonts w:eastAsiaTheme="minorHAnsi"/>
         </w:rPr>
-        <w:lastRenderedPageBreak/>
         <w:t>Values inserted into data:</w:t>
       </w:r>
     </w:p>
@@ -5555,6 +6609,7 @@
         <w:rPr>
           <w:rFonts w:eastAsiaTheme="minorHAnsi"/>
         </w:rPr>
+        <w:lastRenderedPageBreak/>
         <w:t>Surface Analysis</w:t>
       </w:r>
     </w:p>
@@ -6171,7 +7226,6 @@
           <w:i/>
           <w:iCs/>
         </w:rPr>
-        <w:lastRenderedPageBreak/>
         <w:t xml:space="preserve">Explanation: </w:t>
       </w:r>
       <w:r>
@@ -6531,6 +7585,7 @@
         <w:rPr>
           <w:rFonts w:eastAsiaTheme="minorHAnsi"/>
         </w:rPr>
+        <w:lastRenderedPageBreak/>
         <w:t>Bottom Analysis</w:t>
       </w:r>
     </w:p>
@@ -6636,7 +7691,21 @@
         <w:rPr>
           <w:rFonts w:eastAsiaTheme="minorHAnsi"/>
         </w:rPr>
-        <w:t>Response from Phil Homann (FDEP): We use all surface water data regardless of depth (with the exception of Dissolved Oxygen in lakes, which must be sampled at a depth of 2.0 meters or less).</w:t>
+        <w:t>Response from Phil Homann (FDEP): We use all surface water data regardless of depth (</w:t>
+      </w:r>
+      <w:proofErr w:type="gramStart"/>
+      <w:r>
+        <w:rPr>
+          <w:rFonts w:eastAsiaTheme="minorHAnsi"/>
+        </w:rPr>
+        <w:t>with the exception of</w:t>
+      </w:r>
+      <w:proofErr w:type="gramEnd"/>
+      <w:r>
+        <w:rPr>
+          <w:rFonts w:eastAsiaTheme="minorHAnsi"/>
+        </w:rPr>
+        <w:t xml:space="preserve"> Dissolved Oxygen in lakes, which must be sampled at a depth of 2.0 meters or less).</w:t>
       </w:r>
     </w:p>
     <w:p>
@@ -7653,7 +8722,6 @@
               <w:rPr>
                 <w:rFonts w:eastAsiaTheme="minorHAnsi" w:cstheme="minorHAnsi"/>
               </w:rPr>
-              <w:lastRenderedPageBreak/>
               <w:t xml:space="preserve">Surface Analysis: </w:t>
             </w:r>
             <w:proofErr w:type="spellStart"/>
@@ -8278,6 +9346,7 @@
         <w:t>dbo</w:t>
       </w:r>
       <w:proofErr w:type="spellEnd"/>
+      <w:proofErr w:type="gramStart"/>
       <w:r>
         <w:rPr>
           <w:rFonts w:ascii="Consolas" w:eastAsiaTheme="minorHAnsi" w:hAnsi="Consolas" w:cs="Consolas"/>
@@ -8306,6 +9375,7 @@
         <w:t>[</w:t>
       </w:r>
       <w:proofErr w:type="spellStart"/>
+      <w:proofErr w:type="gramEnd"/>
       <w:r>
         <w:rPr>
           <w:rFonts w:ascii="Consolas" w:eastAsiaTheme="minorHAnsi" w:hAnsi="Consolas" w:cs="Consolas"/>
@@ -10180,9 +11250,20 @@
           <w:sz w:val="16"/>
           <w:szCs w:val="16"/>
         </w:rPr>
-        <w:t>--AND ISNUMERIC(</w:t>
+        <w:t xml:space="preserve">--AND </w:t>
+      </w:r>
+      <w:proofErr w:type="gramStart"/>
+      <w:r>
+        <w:rPr>
+          <w:rFonts w:ascii="Consolas" w:eastAsiaTheme="minorHAnsi" w:hAnsi="Consolas" w:cs="Consolas"/>
+          <w:color w:val="008000"/>
+          <w:sz w:val="16"/>
+          <w:szCs w:val="16"/>
+        </w:rPr>
+        <w:t>ISNUMERIC(</w:t>
       </w:r>
       <w:proofErr w:type="spellStart"/>
+      <w:proofErr w:type="gramEnd"/>
       <w:r>
         <w:rPr>
           <w:rFonts w:ascii="Consolas" w:eastAsiaTheme="minorHAnsi" w:hAnsi="Consolas" w:cs="Consolas"/>
@@ -10322,6 +11403,7 @@
         </w:rPr>
         <w:tab/>
       </w:r>
+      <w:proofErr w:type="gramStart"/>
       <w:r>
         <w:rPr>
           <w:rFonts w:ascii="Consolas" w:eastAsiaTheme="minorHAnsi" w:hAnsi="Consolas" w:cs="Consolas"/>
@@ -10340,6 +11422,7 @@
         </w:rPr>
         <w:t>(</w:t>
       </w:r>
+      <w:proofErr w:type="gramEnd"/>
       <w:r>
         <w:rPr>
           <w:rFonts w:ascii="Consolas" w:eastAsiaTheme="minorHAnsi" w:hAnsi="Consolas" w:cs="Consolas"/>
@@ -10924,6 +12007,7 @@
         </w:rPr>
         <w:tab/>
       </w:r>
+      <w:proofErr w:type="gramStart"/>
       <w:r>
         <w:rPr>
           <w:rFonts w:ascii="Consolas" w:eastAsiaTheme="minorHAnsi" w:hAnsi="Consolas" w:cs="Consolas"/>
@@ -10942,6 +12026,7 @@
         </w:rPr>
         <w:t>(</w:t>
       </w:r>
+      <w:proofErr w:type="gramEnd"/>
       <w:r>
         <w:rPr>
           <w:rFonts w:ascii="Consolas" w:eastAsiaTheme="minorHAnsi" w:hAnsi="Consolas" w:cs="Consolas"/>
@@ -11198,6 +12283,7 @@
         </w:rPr>
         <w:tab/>
       </w:r>
+      <w:proofErr w:type="gramStart"/>
       <w:r>
         <w:rPr>
           <w:rFonts w:ascii="Consolas" w:eastAsiaTheme="minorHAnsi" w:hAnsi="Consolas" w:cs="Consolas"/>
@@ -11216,6 +12302,7 @@
         </w:rPr>
         <w:t>WITH</w:t>
       </w:r>
+      <w:proofErr w:type="gramEnd"/>
       <w:r>
         <w:rPr>
           <w:rFonts w:ascii="Consolas" w:eastAsiaTheme="minorHAnsi" w:hAnsi="Consolas" w:cs="Consolas"/>
@@ -11474,6 +12561,7 @@
         </w:rPr>
         <w:t xml:space="preserve"> </w:t>
       </w:r>
+      <w:proofErr w:type="gramStart"/>
       <w:r>
         <w:rPr>
           <w:rFonts w:ascii="Consolas" w:eastAsiaTheme="minorHAnsi" w:hAnsi="Consolas" w:cs="Consolas"/>
@@ -11492,6 +12580,7 @@
         </w:rPr>
         <w:t>(</w:t>
       </w:r>
+      <w:proofErr w:type="gramEnd"/>
       <w:r>
         <w:rPr>
           <w:rFonts w:ascii="Consolas" w:eastAsiaTheme="minorHAnsi" w:hAnsi="Consolas" w:cs="Consolas"/>
@@ -11800,6 +12889,7 @@
         </w:rPr>
         <w:t xml:space="preserve"> </w:t>
       </w:r>
+      <w:proofErr w:type="gramStart"/>
       <w:r>
         <w:rPr>
           <w:rFonts w:ascii="Consolas" w:eastAsiaTheme="minorHAnsi" w:hAnsi="Consolas" w:cs="Consolas"/>
@@ -11818,6 +12908,7 @@
         </w:rPr>
         <w:t>(</w:t>
       </w:r>
+      <w:proofErr w:type="gramEnd"/>
       <w:r>
         <w:rPr>
           <w:rFonts w:ascii="Consolas" w:eastAsiaTheme="minorHAnsi" w:hAnsi="Consolas" w:cs="Consolas"/>
@@ -12426,6 +13517,7 @@
         <w:t xml:space="preserve"> </w:t>
       </w:r>
       <w:proofErr w:type="spellStart"/>
+      <w:proofErr w:type="gramStart"/>
       <w:r>
         <w:rPr>
           <w:rFonts w:ascii="Consolas" w:eastAsiaTheme="minorHAnsi" w:hAnsi="Consolas" w:cs="Consolas"/>
@@ -12454,6 +13546,7 @@
         <w:t>ValueQualifierID</w:t>
       </w:r>
       <w:proofErr w:type="spellEnd"/>
+      <w:proofErr w:type="gramEnd"/>
       <w:r>
         <w:rPr>
           <w:rFonts w:ascii="Consolas" w:eastAsiaTheme="minorHAnsi" w:hAnsi="Consolas" w:cs="Consolas"/>
@@ -12929,6 +14022,7 @@
         <w:t>(</w:t>
       </w:r>
       <w:proofErr w:type="spellStart"/>
+      <w:proofErr w:type="gramStart"/>
       <w:r>
         <w:rPr>
           <w:rFonts w:ascii="Consolas" w:eastAsiaTheme="minorHAnsi" w:hAnsi="Consolas" w:cs="Consolas"/>
@@ -12957,6 +14051,7 @@
         <w:t>ValueQualifierID</w:t>
       </w:r>
       <w:proofErr w:type="spellEnd"/>
+      <w:proofErr w:type="gramEnd"/>
       <w:r>
         <w:rPr>
           <w:rFonts w:ascii="Consolas" w:eastAsiaTheme="minorHAnsi" w:hAnsi="Consolas" w:cs="Consolas"/>
@@ -13151,9 +14246,20 @@
           <w:sz w:val="16"/>
           <w:szCs w:val="16"/>
         </w:rPr>
-        <w:t>--AND ISNUMERIC(</w:t>
+        <w:t xml:space="preserve">--AND </w:t>
+      </w:r>
+      <w:proofErr w:type="gramStart"/>
+      <w:r>
+        <w:rPr>
+          <w:rFonts w:ascii="Consolas" w:eastAsiaTheme="minorHAnsi" w:hAnsi="Consolas" w:cs="Consolas"/>
+          <w:color w:val="008000"/>
+          <w:sz w:val="16"/>
+          <w:szCs w:val="16"/>
+        </w:rPr>
+        <w:t>ISNUMERIC(</w:t>
       </w:r>
       <w:proofErr w:type="spellStart"/>
+      <w:proofErr w:type="gramEnd"/>
       <w:r>
         <w:rPr>
           <w:rFonts w:ascii="Consolas" w:eastAsiaTheme="minorHAnsi" w:hAnsi="Consolas" w:cs="Consolas"/>
@@ -14126,6 +15232,7 @@
         </w:rPr>
         <w:t xml:space="preserve"> </w:t>
       </w:r>
+      <w:proofErr w:type="gramStart"/>
       <w:r>
         <w:rPr>
           <w:rFonts w:ascii="Consolas" w:eastAsiaTheme="minorHAnsi" w:hAnsi="Consolas" w:cs="Consolas"/>
@@ -14144,6 +15251,7 @@
         </w:rPr>
         <w:t>(</w:t>
       </w:r>
+      <w:proofErr w:type="gramEnd"/>
       <w:r>
         <w:rPr>
           <w:rFonts w:ascii="Consolas" w:eastAsiaTheme="minorHAnsi" w:hAnsi="Consolas" w:cs="Consolas"/>
@@ -14262,6 +15370,7 @@
         </w:rPr>
         <w:tab/>
       </w:r>
+      <w:proofErr w:type="gramStart"/>
       <w:r>
         <w:rPr>
           <w:rFonts w:ascii="Consolas" w:eastAsiaTheme="minorHAnsi" w:hAnsi="Consolas" w:cs="Consolas"/>
@@ -14280,6 +15389,7 @@
         </w:rPr>
         <w:t>WITH</w:t>
       </w:r>
+      <w:proofErr w:type="gramEnd"/>
       <w:r>
         <w:rPr>
           <w:rFonts w:ascii="Consolas" w:eastAsiaTheme="minorHAnsi" w:hAnsi="Consolas" w:cs="Consolas"/>
@@ -14538,6 +15648,7 @@
         </w:rPr>
         <w:t xml:space="preserve"> </w:t>
       </w:r>
+      <w:proofErr w:type="gramStart"/>
       <w:r>
         <w:rPr>
           <w:rFonts w:ascii="Consolas" w:eastAsiaTheme="minorHAnsi" w:hAnsi="Consolas" w:cs="Consolas"/>
@@ -14556,6 +15667,7 @@
         </w:rPr>
         <w:t>(</w:t>
       </w:r>
+      <w:proofErr w:type="gramEnd"/>
       <w:r>
         <w:rPr>
           <w:rFonts w:ascii="Consolas" w:eastAsiaTheme="minorHAnsi" w:hAnsi="Consolas" w:cs="Consolas"/>
@@ -14845,6 +15957,7 @@
         </w:rPr>
         <w:t xml:space="preserve"> </w:t>
       </w:r>
+      <w:proofErr w:type="gramStart"/>
       <w:r>
         <w:rPr>
           <w:rFonts w:ascii="Consolas" w:eastAsiaTheme="minorHAnsi" w:hAnsi="Consolas" w:cs="Consolas"/>
@@ -14863,6 +15976,7 @@
         </w:rPr>
         <w:t>(</w:t>
       </w:r>
+      <w:proofErr w:type="gramEnd"/>
       <w:r>
         <w:rPr>
           <w:rFonts w:ascii="Consolas" w:eastAsiaTheme="minorHAnsi" w:hAnsi="Consolas" w:cs="Consolas"/>
@@ -15152,6 +16266,7 @@
         </w:rPr>
         <w:t xml:space="preserve"> </w:t>
       </w:r>
+      <w:proofErr w:type="gramStart"/>
       <w:r>
         <w:rPr>
           <w:rFonts w:ascii="Consolas" w:eastAsiaTheme="minorHAnsi" w:hAnsi="Consolas" w:cs="Consolas"/>
@@ -15170,6 +16285,7 @@
         </w:rPr>
         <w:t>(</w:t>
       </w:r>
+      <w:proofErr w:type="gramEnd"/>
       <w:r>
         <w:rPr>
           <w:rFonts w:ascii="Consolas" w:eastAsiaTheme="minorHAnsi" w:hAnsi="Consolas" w:cs="Consolas"/>
@@ -15778,6 +16894,7 @@
         <w:t xml:space="preserve"> </w:t>
       </w:r>
       <w:proofErr w:type="spellStart"/>
+      <w:proofErr w:type="gramStart"/>
       <w:r>
         <w:rPr>
           <w:rFonts w:ascii="Consolas" w:eastAsiaTheme="minorHAnsi" w:hAnsi="Consolas" w:cs="Consolas"/>
@@ -15806,6 +16923,7 @@
         <w:t>ValueQualifierID</w:t>
       </w:r>
       <w:proofErr w:type="spellEnd"/>
+      <w:proofErr w:type="gramEnd"/>
       <w:r>
         <w:rPr>
           <w:rFonts w:ascii="Consolas" w:eastAsiaTheme="minorHAnsi" w:hAnsi="Consolas" w:cs="Consolas"/>
@@ -16298,6 +17416,7 @@
         <w:t>(</w:t>
       </w:r>
       <w:proofErr w:type="spellStart"/>
+      <w:proofErr w:type="gramStart"/>
       <w:r>
         <w:rPr>
           <w:rFonts w:ascii="Consolas" w:eastAsiaTheme="minorHAnsi" w:hAnsi="Consolas" w:cs="Consolas"/>
@@ -16326,6 +17445,7 @@
         <w:t>ValueQualifierID</w:t>
       </w:r>
       <w:proofErr w:type="spellEnd"/>
+      <w:proofErr w:type="gramEnd"/>
       <w:r>
         <w:rPr>
           <w:rFonts w:ascii="Consolas" w:eastAsiaTheme="minorHAnsi" w:hAnsi="Consolas" w:cs="Consolas"/>
@@ -16520,9 +17640,20 @@
           <w:sz w:val="16"/>
           <w:szCs w:val="16"/>
         </w:rPr>
-        <w:t>--AND ISNUMERIC(</w:t>
+        <w:t xml:space="preserve">--AND </w:t>
+      </w:r>
+      <w:proofErr w:type="gramStart"/>
+      <w:r>
+        <w:rPr>
+          <w:rFonts w:ascii="Consolas" w:eastAsiaTheme="minorHAnsi" w:hAnsi="Consolas" w:cs="Consolas"/>
+          <w:color w:val="008000"/>
+          <w:sz w:val="16"/>
+          <w:szCs w:val="16"/>
+        </w:rPr>
+        <w:t>ISNUMERIC(</w:t>
       </w:r>
       <w:proofErr w:type="spellStart"/>
+      <w:proofErr w:type="gramEnd"/>
       <w:r>
         <w:rPr>
           <w:rFonts w:ascii="Consolas" w:eastAsiaTheme="minorHAnsi" w:hAnsi="Consolas" w:cs="Consolas"/>
@@ -17586,6 +18717,7 @@
         </w:rPr>
         <w:t xml:space="preserve"> </w:t>
       </w:r>
+      <w:proofErr w:type="gramStart"/>
       <w:r>
         <w:rPr>
           <w:rFonts w:ascii="Consolas" w:eastAsiaTheme="minorHAnsi" w:hAnsi="Consolas" w:cs="Consolas"/>
@@ -17604,6 +18736,7 @@
         </w:rPr>
         <w:t>(</w:t>
       </w:r>
+      <w:proofErr w:type="gramEnd"/>
       <w:r>
         <w:rPr>
           <w:rFonts w:ascii="Consolas" w:eastAsiaTheme="minorHAnsi" w:hAnsi="Consolas" w:cs="Consolas"/>
@@ -17722,6 +18855,7 @@
         </w:rPr>
         <w:tab/>
       </w:r>
+      <w:proofErr w:type="gramStart"/>
       <w:r>
         <w:rPr>
           <w:rFonts w:ascii="Consolas" w:eastAsiaTheme="minorHAnsi" w:hAnsi="Consolas" w:cs="Consolas"/>
@@ -17740,6 +18874,7 @@
         </w:rPr>
         <w:t>WITH</w:t>
       </w:r>
+      <w:proofErr w:type="gramEnd"/>
       <w:r>
         <w:rPr>
           <w:rFonts w:ascii="Consolas" w:eastAsiaTheme="minorHAnsi" w:hAnsi="Consolas" w:cs="Consolas"/>
@@ -17998,6 +19133,7 @@
         </w:rPr>
         <w:t xml:space="preserve"> </w:t>
       </w:r>
+      <w:proofErr w:type="gramStart"/>
       <w:r>
         <w:rPr>
           <w:rFonts w:ascii="Consolas" w:eastAsiaTheme="minorHAnsi" w:hAnsi="Consolas" w:cs="Consolas"/>
@@ -18016,6 +19152,7 @@
         </w:rPr>
         <w:t>(</w:t>
       </w:r>
+      <w:proofErr w:type="gramEnd"/>
       <w:r>
         <w:rPr>
           <w:rFonts w:ascii="Consolas" w:eastAsiaTheme="minorHAnsi" w:hAnsi="Consolas" w:cs="Consolas"/>
@@ -18324,6 +19461,7 @@
         </w:rPr>
         <w:t xml:space="preserve"> </w:t>
       </w:r>
+      <w:proofErr w:type="gramStart"/>
       <w:r>
         <w:rPr>
           <w:rFonts w:ascii="Consolas" w:eastAsiaTheme="minorHAnsi" w:hAnsi="Consolas" w:cs="Consolas"/>
@@ -18342,6 +19480,7 @@
         </w:rPr>
         <w:t>(</w:t>
       </w:r>
+      <w:proofErr w:type="gramEnd"/>
       <w:r>
         <w:rPr>
           <w:rFonts w:ascii="Consolas" w:eastAsiaTheme="minorHAnsi" w:hAnsi="Consolas" w:cs="Consolas"/>
@@ -18631,6 +19770,7 @@
         </w:rPr>
         <w:t xml:space="preserve"> </w:t>
       </w:r>
+      <w:proofErr w:type="gramStart"/>
       <w:r>
         <w:rPr>
           <w:rFonts w:ascii="Consolas" w:eastAsiaTheme="minorHAnsi" w:hAnsi="Consolas" w:cs="Consolas"/>
@@ -18649,6 +19789,7 @@
         </w:rPr>
         <w:t>(</w:t>
       </w:r>
+      <w:proofErr w:type="gramEnd"/>
       <w:r>
         <w:rPr>
           <w:rFonts w:ascii="Consolas" w:eastAsiaTheme="minorHAnsi" w:hAnsi="Consolas" w:cs="Consolas"/>
@@ -19258,6 +20399,7 @@
         <w:t xml:space="preserve"> </w:t>
       </w:r>
       <w:proofErr w:type="spellStart"/>
+      <w:proofErr w:type="gramStart"/>
       <w:r>
         <w:rPr>
           <w:rFonts w:ascii="Consolas" w:eastAsiaTheme="minorHAnsi" w:hAnsi="Consolas" w:cs="Consolas"/>
@@ -19286,6 +20428,7 @@
         <w:t>ValueQualifierID</w:t>
       </w:r>
       <w:proofErr w:type="spellEnd"/>
+      <w:proofErr w:type="gramEnd"/>
       <w:r>
         <w:rPr>
           <w:rFonts w:ascii="Consolas" w:eastAsiaTheme="minorHAnsi" w:hAnsi="Consolas" w:cs="Consolas"/>
@@ -19778,6 +20921,7 @@
         <w:t>(</w:t>
       </w:r>
       <w:proofErr w:type="spellStart"/>
+      <w:proofErr w:type="gramStart"/>
       <w:r>
         <w:rPr>
           <w:rFonts w:ascii="Consolas" w:eastAsiaTheme="minorHAnsi" w:hAnsi="Consolas" w:cs="Consolas"/>
@@ -19806,6 +20950,7 @@
         <w:t>ValueQualifierID</w:t>
       </w:r>
       <w:proofErr w:type="spellEnd"/>
+      <w:proofErr w:type="gramEnd"/>
       <w:r>
         <w:rPr>
           <w:rFonts w:ascii="Consolas" w:eastAsiaTheme="minorHAnsi" w:hAnsi="Consolas" w:cs="Consolas"/>
@@ -20000,9 +21145,20 @@
           <w:sz w:val="16"/>
           <w:szCs w:val="16"/>
         </w:rPr>
-        <w:t>--AND ISNUMERIC(</w:t>
+        <w:t xml:space="preserve">--AND </w:t>
+      </w:r>
+      <w:proofErr w:type="gramStart"/>
+      <w:r>
+        <w:rPr>
+          <w:rFonts w:ascii="Consolas" w:eastAsiaTheme="minorHAnsi" w:hAnsi="Consolas" w:cs="Consolas"/>
+          <w:color w:val="008000"/>
+          <w:sz w:val="16"/>
+          <w:szCs w:val="16"/>
+        </w:rPr>
+        <w:t>ISNUMERIC(</w:t>
       </w:r>
       <w:proofErr w:type="spellStart"/>
+      <w:proofErr w:type="gramEnd"/>
       <w:r>
         <w:rPr>
           <w:rFonts w:ascii="Consolas" w:eastAsiaTheme="minorHAnsi" w:hAnsi="Consolas" w:cs="Consolas"/>
@@ -21106,6 +22262,7 @@
         </w:rPr>
         <w:t xml:space="preserve"> </w:t>
       </w:r>
+      <w:proofErr w:type="gramStart"/>
       <w:r>
         <w:rPr>
           <w:rFonts w:ascii="Consolas" w:eastAsiaTheme="minorHAnsi" w:hAnsi="Consolas" w:cs="Consolas"/>
@@ -21124,6 +22281,7 @@
         </w:rPr>
         <w:t>(</w:t>
       </w:r>
+      <w:proofErr w:type="gramEnd"/>
       <w:r>
         <w:rPr>
           <w:rFonts w:ascii="Consolas" w:eastAsiaTheme="minorHAnsi" w:hAnsi="Consolas" w:cs="Consolas"/>
@@ -21242,6 +22400,7 @@
         </w:rPr>
         <w:tab/>
       </w:r>
+      <w:proofErr w:type="gramStart"/>
       <w:r>
         <w:rPr>
           <w:rFonts w:ascii="Consolas" w:eastAsiaTheme="minorHAnsi" w:hAnsi="Consolas" w:cs="Consolas"/>
@@ -21260,6 +22419,7 @@
         </w:rPr>
         <w:t>WITH</w:t>
       </w:r>
+      <w:proofErr w:type="gramEnd"/>
       <w:r>
         <w:rPr>
           <w:rFonts w:ascii="Consolas" w:eastAsiaTheme="minorHAnsi" w:hAnsi="Consolas" w:cs="Consolas"/>
@@ -21518,6 +22678,7 @@
         </w:rPr>
         <w:t xml:space="preserve"> </w:t>
       </w:r>
+      <w:proofErr w:type="gramStart"/>
       <w:r>
         <w:rPr>
           <w:rFonts w:ascii="Consolas" w:eastAsiaTheme="minorHAnsi" w:hAnsi="Consolas" w:cs="Consolas"/>
@@ -21536,6 +22697,7 @@
         </w:rPr>
         <w:t>(</w:t>
       </w:r>
+      <w:proofErr w:type="gramEnd"/>
       <w:r>
         <w:rPr>
           <w:rFonts w:ascii="Consolas" w:eastAsiaTheme="minorHAnsi" w:hAnsi="Consolas" w:cs="Consolas"/>
@@ -21825,6 +22987,7 @@
         </w:rPr>
         <w:t xml:space="preserve"> </w:t>
       </w:r>
+      <w:proofErr w:type="gramStart"/>
       <w:r>
         <w:rPr>
           <w:rFonts w:ascii="Consolas" w:eastAsiaTheme="minorHAnsi" w:hAnsi="Consolas" w:cs="Consolas"/>
@@ -21843,6 +23006,7 @@
         </w:rPr>
         <w:t>(</w:t>
       </w:r>
+      <w:proofErr w:type="gramEnd"/>
       <w:r>
         <w:rPr>
           <w:rFonts w:ascii="Consolas" w:eastAsiaTheme="minorHAnsi" w:hAnsi="Consolas" w:cs="Consolas"/>
@@ -22132,6 +23296,7 @@
         </w:rPr>
         <w:t xml:space="preserve"> </w:t>
       </w:r>
+      <w:proofErr w:type="gramStart"/>
       <w:r>
         <w:rPr>
           <w:rFonts w:ascii="Consolas" w:eastAsiaTheme="minorHAnsi" w:hAnsi="Consolas" w:cs="Consolas"/>
@@ -22150,6 +23315,7 @@
         </w:rPr>
         <w:t>(</w:t>
       </w:r>
+      <w:proofErr w:type="gramEnd"/>
       <w:r>
         <w:rPr>
           <w:rFonts w:ascii="Consolas" w:eastAsiaTheme="minorHAnsi" w:hAnsi="Consolas" w:cs="Consolas"/>
@@ -22439,6 +23605,7 @@
         </w:rPr>
         <w:t xml:space="preserve"> </w:t>
       </w:r>
+      <w:proofErr w:type="gramStart"/>
       <w:r>
         <w:rPr>
           <w:rFonts w:ascii="Consolas" w:eastAsiaTheme="minorHAnsi" w:hAnsi="Consolas" w:cs="Consolas"/>
@@ -22457,6 +23624,7 @@
         </w:rPr>
         <w:t>(</w:t>
       </w:r>
+      <w:proofErr w:type="gramEnd"/>
       <w:r>
         <w:rPr>
           <w:rFonts w:ascii="Consolas" w:eastAsiaTheme="minorHAnsi" w:hAnsi="Consolas" w:cs="Consolas"/>
@@ -23065,6 +24233,7 @@
         <w:t xml:space="preserve"> </w:t>
       </w:r>
       <w:proofErr w:type="spellStart"/>
+      <w:proofErr w:type="gramStart"/>
       <w:r>
         <w:rPr>
           <w:rFonts w:ascii="Consolas" w:eastAsiaTheme="minorHAnsi" w:hAnsi="Consolas" w:cs="Consolas"/>
@@ -23093,6 +24262,7 @@
         <w:t>ValueQualifierID</w:t>
       </w:r>
       <w:proofErr w:type="spellEnd"/>
+      <w:proofErr w:type="gramEnd"/>
       <w:r>
         <w:rPr>
           <w:rFonts w:ascii="Consolas" w:eastAsiaTheme="minorHAnsi" w:hAnsi="Consolas" w:cs="Consolas"/>
@@ -23603,6 +24773,7 @@
         <w:t>(</w:t>
       </w:r>
       <w:proofErr w:type="spellStart"/>
+      <w:proofErr w:type="gramStart"/>
       <w:r>
         <w:rPr>
           <w:rFonts w:ascii="Consolas" w:eastAsiaTheme="minorHAnsi" w:hAnsi="Consolas" w:cs="Consolas"/>
@@ -23631,6 +24802,7 @@
         <w:t>ValueQualifierID</w:t>
       </w:r>
       <w:proofErr w:type="spellEnd"/>
+      <w:proofErr w:type="gramEnd"/>
       <w:r>
         <w:rPr>
           <w:rFonts w:ascii="Consolas" w:eastAsiaTheme="minorHAnsi" w:hAnsi="Consolas" w:cs="Consolas"/>
@@ -23825,9 +24997,20 @@
           <w:sz w:val="16"/>
           <w:szCs w:val="16"/>
         </w:rPr>
-        <w:t>--AND ISNUMERIC(</w:t>
+        <w:t xml:space="preserve">--AND </w:t>
+      </w:r>
+      <w:proofErr w:type="gramStart"/>
+      <w:r>
+        <w:rPr>
+          <w:rFonts w:ascii="Consolas" w:eastAsiaTheme="minorHAnsi" w:hAnsi="Consolas" w:cs="Consolas"/>
+          <w:color w:val="008000"/>
+          <w:sz w:val="16"/>
+          <w:szCs w:val="16"/>
+        </w:rPr>
+        <w:t>ISNUMERIC(</w:t>
       </w:r>
       <w:proofErr w:type="spellStart"/>
+      <w:proofErr w:type="gramEnd"/>
       <w:r>
         <w:rPr>
           <w:rFonts w:ascii="Consolas" w:eastAsiaTheme="minorHAnsi" w:hAnsi="Consolas" w:cs="Consolas"/>
@@ -25022,6 +26205,7 @@
         </w:rPr>
         <w:t xml:space="preserve"> </w:t>
       </w:r>
+      <w:proofErr w:type="gramStart"/>
       <w:r>
         <w:rPr>
           <w:rFonts w:ascii="Consolas" w:eastAsiaTheme="minorHAnsi" w:hAnsi="Consolas" w:cs="Consolas"/>
@@ -25040,6 +26224,7 @@
         </w:rPr>
         <w:t>(</w:t>
       </w:r>
+      <w:proofErr w:type="gramEnd"/>
       <w:r>
         <w:rPr>
           <w:rFonts w:ascii="Consolas" w:eastAsiaTheme="minorHAnsi" w:hAnsi="Consolas" w:cs="Consolas"/>
@@ -25158,6 +26343,7 @@
         </w:rPr>
         <w:tab/>
       </w:r>
+      <w:proofErr w:type="gramStart"/>
       <w:r>
         <w:rPr>
           <w:rFonts w:ascii="Consolas" w:eastAsiaTheme="minorHAnsi" w:hAnsi="Consolas" w:cs="Consolas"/>
@@ -25176,6 +26362,7 @@
         </w:rPr>
         <w:t>WITH</w:t>
       </w:r>
+      <w:proofErr w:type="gramEnd"/>
       <w:r>
         <w:rPr>
           <w:rFonts w:ascii="Consolas" w:eastAsiaTheme="minorHAnsi" w:hAnsi="Consolas" w:cs="Consolas"/>
@@ -25435,6 +26622,7 @@
         </w:rPr>
         <w:t xml:space="preserve"> </w:t>
       </w:r>
+      <w:proofErr w:type="gramStart"/>
       <w:r>
         <w:rPr>
           <w:rFonts w:ascii="Consolas" w:eastAsiaTheme="minorHAnsi" w:hAnsi="Consolas" w:cs="Consolas"/>
@@ -25453,6 +26641,7 @@
         </w:rPr>
         <w:t>(</w:t>
       </w:r>
+      <w:proofErr w:type="gramEnd"/>
       <w:r>
         <w:rPr>
           <w:rFonts w:ascii="Consolas" w:eastAsiaTheme="minorHAnsi" w:hAnsi="Consolas" w:cs="Consolas"/>
@@ -25742,6 +26931,7 @@
         </w:rPr>
         <w:t xml:space="preserve"> </w:t>
       </w:r>
+      <w:proofErr w:type="gramStart"/>
       <w:r>
         <w:rPr>
           <w:rFonts w:ascii="Consolas" w:eastAsiaTheme="minorHAnsi" w:hAnsi="Consolas" w:cs="Consolas"/>
@@ -25760,6 +26950,7 @@
         </w:rPr>
         <w:t>(</w:t>
       </w:r>
+      <w:proofErr w:type="gramEnd"/>
       <w:r>
         <w:rPr>
           <w:rFonts w:ascii="Consolas" w:eastAsiaTheme="minorHAnsi" w:hAnsi="Consolas" w:cs="Consolas"/>
@@ -26368,6 +27559,7 @@
         <w:t xml:space="preserve"> </w:t>
       </w:r>
       <w:proofErr w:type="spellStart"/>
+      <w:proofErr w:type="gramStart"/>
       <w:r>
         <w:rPr>
           <w:rFonts w:ascii="Consolas" w:eastAsiaTheme="minorHAnsi" w:hAnsi="Consolas" w:cs="Consolas"/>
@@ -26396,6 +27588,7 @@
         <w:t>ValueQualifierID</w:t>
       </w:r>
       <w:proofErr w:type="spellEnd"/>
+      <w:proofErr w:type="gramEnd"/>
       <w:r>
         <w:rPr>
           <w:rFonts w:ascii="Consolas" w:eastAsiaTheme="minorHAnsi" w:hAnsi="Consolas" w:cs="Consolas"/>
@@ -26870,6 +28063,7 @@
         <w:t>(</w:t>
       </w:r>
       <w:proofErr w:type="spellStart"/>
+      <w:proofErr w:type="gramStart"/>
       <w:r>
         <w:rPr>
           <w:rFonts w:ascii="Consolas" w:eastAsiaTheme="minorHAnsi" w:hAnsi="Consolas" w:cs="Consolas"/>
@@ -26898,6 +28092,7 @@
         <w:t>ValueQualifierID</w:t>
       </w:r>
       <w:proofErr w:type="spellEnd"/>
+      <w:proofErr w:type="gramEnd"/>
       <w:r>
         <w:rPr>
           <w:rFonts w:ascii="Consolas" w:eastAsiaTheme="minorHAnsi" w:hAnsi="Consolas" w:cs="Consolas"/>
@@ -27092,9 +28287,20 @@
           <w:sz w:val="16"/>
           <w:szCs w:val="16"/>
         </w:rPr>
-        <w:t>--AND ISNUMERIC(</w:t>
+        <w:t xml:space="preserve">--AND </w:t>
+      </w:r>
+      <w:proofErr w:type="gramStart"/>
+      <w:r>
+        <w:rPr>
+          <w:rFonts w:ascii="Consolas" w:eastAsiaTheme="minorHAnsi" w:hAnsi="Consolas" w:cs="Consolas"/>
+          <w:color w:val="008000"/>
+          <w:sz w:val="16"/>
+          <w:szCs w:val="16"/>
+        </w:rPr>
+        <w:t>ISNUMERIC(</w:t>
       </w:r>
       <w:proofErr w:type="spellStart"/>
+      <w:proofErr w:type="gramEnd"/>
       <w:r>
         <w:rPr>
           <w:rFonts w:ascii="Consolas" w:eastAsiaTheme="minorHAnsi" w:hAnsi="Consolas" w:cs="Consolas"/>
@@ -28027,6 +29233,7 @@
         </w:rPr>
         <w:t xml:space="preserve"> </w:t>
       </w:r>
+      <w:proofErr w:type="gramStart"/>
       <w:r>
         <w:rPr>
           <w:rFonts w:ascii="Consolas" w:eastAsiaTheme="minorHAnsi" w:hAnsi="Consolas" w:cs="Consolas"/>
@@ -28045,6 +29252,7 @@
         </w:rPr>
         <w:t>(</w:t>
       </w:r>
+      <w:proofErr w:type="gramEnd"/>
       <w:r>
         <w:rPr>
           <w:rFonts w:ascii="Consolas" w:eastAsiaTheme="minorHAnsi" w:hAnsi="Consolas" w:cs="Consolas"/>
@@ -28163,6 +29371,7 @@
         </w:rPr>
         <w:tab/>
       </w:r>
+      <w:proofErr w:type="gramStart"/>
       <w:r>
         <w:rPr>
           <w:rFonts w:ascii="Consolas" w:eastAsiaTheme="minorHAnsi" w:hAnsi="Consolas" w:cs="Consolas"/>
@@ -28181,6 +29390,7 @@
         </w:rPr>
         <w:t>WITH</w:t>
       </w:r>
+      <w:proofErr w:type="gramEnd"/>
       <w:r>
         <w:rPr>
           <w:rFonts w:ascii="Consolas" w:eastAsiaTheme="minorHAnsi" w:hAnsi="Consolas" w:cs="Consolas"/>
@@ -28439,6 +29649,7 @@
         </w:rPr>
         <w:t xml:space="preserve"> </w:t>
       </w:r>
+      <w:proofErr w:type="gramStart"/>
       <w:r>
         <w:rPr>
           <w:rFonts w:ascii="Consolas" w:eastAsiaTheme="minorHAnsi" w:hAnsi="Consolas" w:cs="Consolas"/>
@@ -28457,6 +29668,7 @@
         </w:rPr>
         <w:t>(</w:t>
       </w:r>
+      <w:proofErr w:type="gramEnd"/>
       <w:r>
         <w:rPr>
           <w:rFonts w:ascii="Consolas" w:eastAsiaTheme="minorHAnsi" w:hAnsi="Consolas" w:cs="Consolas"/>
@@ -28746,6 +29958,7 @@
         </w:rPr>
         <w:t xml:space="preserve"> </w:t>
       </w:r>
+      <w:proofErr w:type="gramStart"/>
       <w:r>
         <w:rPr>
           <w:rFonts w:ascii="Consolas" w:eastAsiaTheme="minorHAnsi" w:hAnsi="Consolas" w:cs="Consolas"/>
@@ -28764,6 +29977,7 @@
         </w:rPr>
         <w:t>(</w:t>
       </w:r>
+      <w:proofErr w:type="gramEnd"/>
       <w:r>
         <w:rPr>
           <w:rFonts w:ascii="Consolas" w:eastAsiaTheme="minorHAnsi" w:hAnsi="Consolas" w:cs="Consolas"/>
@@ -29053,6 +30267,7 @@
         </w:rPr>
         <w:t xml:space="preserve"> </w:t>
       </w:r>
+      <w:proofErr w:type="gramStart"/>
       <w:r>
         <w:rPr>
           <w:rFonts w:ascii="Consolas" w:eastAsiaTheme="minorHAnsi" w:hAnsi="Consolas" w:cs="Consolas"/>
@@ -29071,6 +30286,7 @@
         </w:rPr>
         <w:t>(</w:t>
       </w:r>
+      <w:proofErr w:type="gramEnd"/>
       <w:r>
         <w:rPr>
           <w:rFonts w:ascii="Consolas" w:eastAsiaTheme="minorHAnsi" w:hAnsi="Consolas" w:cs="Consolas"/>
@@ -29679,6 +30895,7 @@
         <w:t xml:space="preserve"> </w:t>
       </w:r>
       <w:proofErr w:type="spellStart"/>
+      <w:proofErr w:type="gramStart"/>
       <w:r>
         <w:rPr>
           <w:rFonts w:ascii="Consolas" w:eastAsiaTheme="minorHAnsi" w:hAnsi="Consolas" w:cs="Consolas"/>
@@ -29707,6 +30924,7 @@
         <w:t>ValueQualifierID</w:t>
       </w:r>
       <w:proofErr w:type="spellEnd"/>
+      <w:proofErr w:type="gramEnd"/>
       <w:r>
         <w:rPr>
           <w:rFonts w:ascii="Consolas" w:eastAsiaTheme="minorHAnsi" w:hAnsi="Consolas" w:cs="Consolas"/>
@@ -30199,6 +31417,7 @@
         <w:t>(</w:t>
       </w:r>
       <w:proofErr w:type="spellStart"/>
+      <w:proofErr w:type="gramStart"/>
       <w:r>
         <w:rPr>
           <w:rFonts w:ascii="Consolas" w:eastAsiaTheme="minorHAnsi" w:hAnsi="Consolas" w:cs="Consolas"/>
@@ -30227,6 +31446,7 @@
         <w:t>ValueQualifierID</w:t>
       </w:r>
       <w:proofErr w:type="spellEnd"/>
+      <w:proofErr w:type="gramEnd"/>
       <w:r>
         <w:rPr>
           <w:rFonts w:ascii="Consolas" w:eastAsiaTheme="minorHAnsi" w:hAnsi="Consolas" w:cs="Consolas"/>
@@ -30421,9 +31641,20 @@
           <w:sz w:val="16"/>
           <w:szCs w:val="16"/>
         </w:rPr>
-        <w:t>--AND ISNUMERIC(</w:t>
+        <w:t xml:space="preserve">--AND </w:t>
+      </w:r>
+      <w:proofErr w:type="gramStart"/>
+      <w:r>
+        <w:rPr>
+          <w:rFonts w:ascii="Consolas" w:eastAsiaTheme="minorHAnsi" w:hAnsi="Consolas" w:cs="Consolas"/>
+          <w:color w:val="008000"/>
+          <w:sz w:val="16"/>
+          <w:szCs w:val="16"/>
+        </w:rPr>
+        <w:t>ISNUMERIC(</w:t>
       </w:r>
       <w:proofErr w:type="spellStart"/>
+      <w:proofErr w:type="gramEnd"/>
       <w:r>
         <w:rPr>
           <w:rFonts w:ascii="Consolas" w:eastAsiaTheme="minorHAnsi" w:hAnsi="Consolas" w:cs="Consolas"/>
@@ -31487,6 +32718,7 @@
         </w:rPr>
         <w:t xml:space="preserve"> </w:t>
       </w:r>
+      <w:proofErr w:type="gramStart"/>
       <w:r>
         <w:rPr>
           <w:rFonts w:ascii="Consolas" w:eastAsiaTheme="minorHAnsi" w:hAnsi="Consolas" w:cs="Consolas"/>
@@ -31505,6 +32737,7 @@
         </w:rPr>
         <w:t>(</w:t>
       </w:r>
+      <w:proofErr w:type="gramEnd"/>
       <w:r>
         <w:rPr>
           <w:rFonts w:ascii="Consolas" w:eastAsiaTheme="minorHAnsi" w:hAnsi="Consolas" w:cs="Consolas"/>
@@ -31805,6 +33038,15 @@
           <w:szCs w:val="16"/>
         </w:rPr>
         <w:tab/>
+      </w:r>
+      <w:proofErr w:type="gramStart"/>
+      <w:r>
+        <w:rPr>
+          <w:rFonts w:ascii="Consolas" w:eastAsiaTheme="minorHAnsi" w:hAnsi="Consolas" w:cs="Consolas"/>
+          <w:color w:val="0000FF"/>
+          <w:sz w:val="16"/>
+          <w:szCs w:val="16"/>
+        </w:rPr>
         <w:t xml:space="preserve">   </w:t>
       </w:r>
       <w:r>
@@ -31817,6 +33059,7 @@
         <w:t>(</w:t>
       </w:r>
       <w:proofErr w:type="spellStart"/>
+      <w:proofErr w:type="gramEnd"/>
       <w:r>
         <w:rPr>
           <w:rFonts w:ascii="Consolas" w:eastAsiaTheme="minorHAnsi" w:hAnsi="Consolas" w:cs="Consolas"/>
@@ -32639,6 +33882,7 @@
         <w:t xml:space="preserve"> </w:t>
       </w:r>
       <w:proofErr w:type="spellStart"/>
+      <w:proofErr w:type="gramStart"/>
       <w:r>
         <w:rPr>
           <w:rFonts w:ascii="Consolas" w:eastAsiaTheme="minorHAnsi" w:hAnsi="Consolas" w:cs="Consolas"/>
@@ -32667,6 +33911,7 @@
         <w:t>ParameterID</w:t>
       </w:r>
       <w:proofErr w:type="spellEnd"/>
+      <w:proofErr w:type="gramEnd"/>
       <w:r>
         <w:rPr>
           <w:rFonts w:ascii="Consolas" w:eastAsiaTheme="minorHAnsi" w:hAnsi="Consolas" w:cs="Consolas"/>
@@ -33123,6 +34368,7 @@
         <w:t xml:space="preserve"> </w:t>
       </w:r>
       <w:proofErr w:type="spellStart"/>
+      <w:proofErr w:type="gramStart"/>
       <w:r>
         <w:rPr>
           <w:rFonts w:ascii="Consolas" w:eastAsiaTheme="minorHAnsi" w:hAnsi="Consolas" w:cs="Consolas"/>
@@ -33151,6 +34397,7 @@
         <w:t>Units</w:t>
       </w:r>
       <w:proofErr w:type="spellEnd"/>
+      <w:proofErr w:type="gramEnd"/>
       <w:r>
         <w:rPr>
           <w:rFonts w:ascii="Consolas" w:eastAsiaTheme="minorHAnsi" w:hAnsi="Consolas" w:cs="Consolas"/>
@@ -33612,6 +34859,7 @@
         <w:t xml:space="preserve"> </w:t>
       </w:r>
       <w:proofErr w:type="spellStart"/>
+      <w:proofErr w:type="gramStart"/>
       <w:r>
         <w:rPr>
           <w:rFonts w:ascii="Consolas" w:eastAsiaTheme="minorHAnsi" w:hAnsi="Consolas" w:cs="Consolas"/>
@@ -33640,6 +34888,7 @@
         <w:t>RowID</w:t>
       </w:r>
       <w:proofErr w:type="spellEnd"/>
+      <w:proofErr w:type="gramEnd"/>
       <w:r>
         <w:rPr>
           <w:rFonts w:ascii="Consolas" w:eastAsiaTheme="minorHAnsi" w:hAnsi="Consolas" w:cs="Consolas"/>
@@ -33813,6 +35062,7 @@
         <w:t xml:space="preserve"> </w:t>
       </w:r>
       <w:proofErr w:type="spellStart"/>
+      <w:proofErr w:type="gramStart"/>
       <w:r>
         <w:rPr>
           <w:rFonts w:ascii="Consolas" w:eastAsiaTheme="minorHAnsi" w:hAnsi="Consolas" w:cs="Consolas"/>
@@ -33841,6 +35091,7 @@
         <w:t>ParameterID</w:t>
       </w:r>
       <w:proofErr w:type="spellEnd"/>
+      <w:proofErr w:type="gramEnd"/>
       <w:r>
         <w:rPr>
           <w:rFonts w:ascii="Consolas" w:eastAsiaTheme="minorHAnsi" w:hAnsi="Consolas" w:cs="Consolas"/>
@@ -35006,6 +36257,7 @@
         <w:t xml:space="preserve"> </w:t>
       </w:r>
       <w:proofErr w:type="spellStart"/>
+      <w:proofErr w:type="gramStart"/>
       <w:r>
         <w:rPr>
           <w:rFonts w:ascii="Consolas" w:eastAsiaTheme="minorHAnsi" w:hAnsi="Consolas" w:cs="Consolas"/>
@@ -35031,7 +36283,17 @@
           <w:sz w:val="16"/>
           <w:szCs w:val="16"/>
         </w:rPr>
-        <w:t>SEACAR_EventID</w:t>
+        <w:t>SEACAR</w:t>
+      </w:r>
+      <w:proofErr w:type="gramEnd"/>
+      <w:r>
+        <w:rPr>
+          <w:rFonts w:ascii="Consolas" w:eastAsiaTheme="minorHAnsi" w:hAnsi="Consolas" w:cs="Consolas"/>
+          <w:color w:val="000000"/>
+          <w:sz w:val="16"/>
+          <w:szCs w:val="16"/>
+        </w:rPr>
+        <w:t>_EventID</w:t>
       </w:r>
       <w:proofErr w:type="spellEnd"/>
       <w:r>
@@ -35343,6 +36605,7 @@
         <w:t xml:space="preserve"> </w:t>
       </w:r>
       <w:proofErr w:type="spellStart"/>
+      <w:proofErr w:type="gramStart"/>
       <w:r>
         <w:rPr>
           <w:rFonts w:ascii="Consolas" w:eastAsiaTheme="minorHAnsi" w:hAnsi="Consolas" w:cs="Consolas"/>
@@ -35371,6 +36634,7 @@
         <w:t>RowID</w:t>
       </w:r>
       <w:proofErr w:type="spellEnd"/>
+      <w:proofErr w:type="gramEnd"/>
       <w:r>
         <w:rPr>
           <w:rFonts w:ascii="Consolas" w:eastAsiaTheme="minorHAnsi" w:hAnsi="Consolas" w:cs="Consolas"/>
@@ -35505,6 +36769,7 @@
         <w:t xml:space="preserve"> </w:t>
       </w:r>
       <w:proofErr w:type="spellStart"/>
+      <w:proofErr w:type="gramStart"/>
       <w:r>
         <w:rPr>
           <w:rFonts w:ascii="Consolas" w:eastAsiaTheme="minorHAnsi" w:hAnsi="Consolas" w:cs="Consolas"/>
@@ -35530,7 +36795,17 @@
           <w:sz w:val="16"/>
           <w:szCs w:val="16"/>
         </w:rPr>
-        <w:t>SEACAR_QAQCFlagID</w:t>
+        <w:t>SEACAR</w:t>
+      </w:r>
+      <w:proofErr w:type="gramEnd"/>
+      <w:r>
+        <w:rPr>
+          <w:rFonts w:ascii="Consolas" w:eastAsiaTheme="minorHAnsi" w:hAnsi="Consolas" w:cs="Consolas"/>
+          <w:color w:val="000000"/>
+          <w:sz w:val="16"/>
+          <w:szCs w:val="16"/>
+        </w:rPr>
+        <w:t>_QAQCFlagID</w:t>
       </w:r>
       <w:proofErr w:type="spellEnd"/>
       <w:r>
@@ -35927,6 +37202,7 @@
         <w:t xml:space="preserve">b ON </w:t>
       </w:r>
       <w:proofErr w:type="spellStart"/>
+      <w:proofErr w:type="gramStart"/>
       <w:r>
         <w:rPr>
           <w:rFonts w:ascii="Consolas" w:eastAsiaTheme="minorHAnsi" w:hAnsi="Consolas" w:cs="Consolas"/>
@@ -35937,6 +37213,7 @@
         <w:t>a.RowID</w:t>
       </w:r>
       <w:proofErr w:type="spellEnd"/>
+      <w:proofErr w:type="gramEnd"/>
       <w:r>
         <w:rPr>
           <w:rFonts w:ascii="Consolas" w:eastAsiaTheme="minorHAnsi" w:hAnsi="Consolas" w:cs="Consolas"/>
@@ -36148,6 +37425,7 @@
         <w:t xml:space="preserve">WHERE </w:t>
       </w:r>
       <w:proofErr w:type="spellStart"/>
+      <w:proofErr w:type="gramStart"/>
       <w:r>
         <w:rPr>
           <w:rFonts w:ascii="Consolas" w:eastAsiaTheme="minorHAnsi" w:hAnsi="Consolas" w:cs="Consolas"/>
@@ -36158,6 +37436,7 @@
         <w:t>a.RowID</w:t>
       </w:r>
       <w:proofErr w:type="spellEnd"/>
+      <w:proofErr w:type="gramEnd"/>
       <w:r>
         <w:rPr>
           <w:rFonts w:ascii="Consolas" w:eastAsiaTheme="minorHAnsi" w:hAnsi="Consolas" w:cs="Consolas"/>
@@ -36239,6 +37518,7 @@
         <w:t xml:space="preserve">AND </w:t>
       </w:r>
       <w:proofErr w:type="spellStart"/>
+      <w:proofErr w:type="gramStart"/>
       <w:r>
         <w:rPr>
           <w:rFonts w:ascii="Consolas" w:eastAsiaTheme="minorHAnsi" w:hAnsi="Consolas" w:cs="Consolas"/>
@@ -36246,7 +37526,17 @@
           <w:sz w:val="16"/>
           <w:szCs w:val="16"/>
         </w:rPr>
-        <w:t>c.SEACAR_QAQCFlagID</w:t>
+        <w:t>c.SEACAR</w:t>
+      </w:r>
+      <w:proofErr w:type="gramEnd"/>
+      <w:r>
+        <w:rPr>
+          <w:rFonts w:ascii="Consolas" w:eastAsiaTheme="minorHAnsi" w:hAnsi="Consolas" w:cs="Consolas"/>
+          <w:color w:val="008000"/>
+          <w:sz w:val="16"/>
+          <w:szCs w:val="16"/>
+        </w:rPr>
+        <w:t>_QAQCFlagID</w:t>
       </w:r>
       <w:proofErr w:type="spellEnd"/>
       <w:r>
@@ -36412,6 +37702,7 @@
         <w:t>dbo</w:t>
       </w:r>
       <w:proofErr w:type="spellEnd"/>
+      <w:proofErr w:type="gramStart"/>
       <w:r>
         <w:rPr>
           <w:rFonts w:ascii="Consolas" w:eastAsiaTheme="minorHAnsi" w:hAnsi="Consolas" w:cs="Consolas"/>
@@ -36440,6 +37731,7 @@
         <w:t>[</w:t>
       </w:r>
       <w:proofErr w:type="spellStart"/>
+      <w:proofErr w:type="gramEnd"/>
       <w:r>
         <w:rPr>
           <w:rFonts w:ascii="Consolas" w:eastAsiaTheme="minorHAnsi" w:hAnsi="Consolas" w:cs="Consolas"/>
@@ -36541,6 +37833,7 @@
         </w:rPr>
         <w:t xml:space="preserve"> </w:t>
       </w:r>
+      <w:proofErr w:type="gramStart"/>
       <w:r>
         <w:rPr>
           <w:rFonts w:ascii="Consolas" w:eastAsiaTheme="minorHAnsi" w:hAnsi="Consolas" w:cs="Consolas"/>
@@ -36559,6 +37852,7 @@
         </w:rPr>
         <w:t>;</w:t>
       </w:r>
+      <w:proofErr w:type="gramEnd"/>
     </w:p>
     <w:p>
       <w:pPr>
@@ -36618,6 +37912,7 @@
         </w:rPr>
         <w:t xml:space="preserve"> </w:t>
       </w:r>
+      <w:proofErr w:type="gramStart"/>
       <w:r>
         <w:rPr>
           <w:rFonts w:ascii="Consolas" w:eastAsiaTheme="minorHAnsi" w:hAnsi="Consolas" w:cs="Consolas"/>
@@ -36636,6 +37931,7 @@
         </w:rPr>
         <w:t>;</w:t>
       </w:r>
+      <w:proofErr w:type="gramEnd"/>
     </w:p>
     <w:p>
       <w:pPr>
@@ -36975,6 +38271,7 @@
         </w:rPr>
         <w:t xml:space="preserve"> </w:t>
       </w:r>
+      <w:proofErr w:type="gramStart"/>
       <w:r>
         <w:rPr>
           <w:rFonts w:ascii="Consolas" w:eastAsiaTheme="minorHAnsi" w:hAnsi="Consolas" w:cs="Consolas"/>
@@ -36993,6 +38290,7 @@
         </w:rPr>
         <w:t>(</w:t>
       </w:r>
+      <w:proofErr w:type="gramEnd"/>
       <w:r>
         <w:rPr>
           <w:rFonts w:ascii="Consolas" w:eastAsiaTheme="minorHAnsi" w:hAnsi="Consolas" w:cs="Consolas"/>
@@ -37175,17 +38473,28 @@
           <w:sz w:val="19"/>
           <w:szCs w:val="19"/>
         </w:rPr>
-        <w:t xml:space="preserve"> #relDepth</w:t>
-      </w:r>
-      <w:r>
-        <w:rPr>
-          <w:rFonts w:ascii="Consolas" w:eastAsiaTheme="minorHAnsi" w:hAnsi="Consolas" w:cs="Consolas"/>
-          <w:color w:val="808080"/>
+        <w:t xml:space="preserve"> #</w:t>
+      </w:r>
+      <w:proofErr w:type="gramStart"/>
+      <w:r>
+        <w:rPr>
+          <w:rFonts w:ascii="Consolas" w:eastAsiaTheme="minorHAnsi" w:hAnsi="Consolas" w:cs="Consolas"/>
+          <w:color w:val="000000"/>
           <w:sz w:val="19"/>
           <w:szCs w:val="19"/>
         </w:rPr>
+        <w:t>relDepth</w:t>
+      </w:r>
+      <w:r>
+        <w:rPr>
+          <w:rFonts w:ascii="Consolas" w:eastAsiaTheme="minorHAnsi" w:hAnsi="Consolas" w:cs="Consolas"/>
+          <w:color w:val="808080"/>
+          <w:sz w:val="19"/>
+          <w:szCs w:val="19"/>
+        </w:rPr>
         <w:t>(</w:t>
       </w:r>
+      <w:proofErr w:type="gramEnd"/>
       <w:r>
         <w:rPr>
           <w:rFonts w:ascii="Consolas" w:eastAsiaTheme="minorHAnsi" w:hAnsi="Consolas" w:cs="Consolas"/>
@@ -37304,6 +38613,7 @@
         <w:t xml:space="preserve"> </w:t>
       </w:r>
       <w:proofErr w:type="spellStart"/>
+      <w:proofErr w:type="gramStart"/>
       <w:r>
         <w:rPr>
           <w:rFonts w:ascii="Consolas" w:eastAsiaTheme="minorHAnsi" w:hAnsi="Consolas" w:cs="Consolas"/>
@@ -37332,6 +38642,7 @@
         <w:t>RowID</w:t>
       </w:r>
       <w:proofErr w:type="spellEnd"/>
+      <w:proofErr w:type="gramEnd"/>
       <w:r>
         <w:rPr>
           <w:rFonts w:ascii="Consolas" w:eastAsiaTheme="minorHAnsi" w:hAnsi="Consolas" w:cs="Consolas"/>
@@ -37509,6 +38820,7 @@
         <w:t xml:space="preserve"> </w:t>
       </w:r>
       <w:proofErr w:type="spellStart"/>
+      <w:proofErr w:type="gramStart"/>
       <w:r>
         <w:rPr>
           <w:rFonts w:ascii="Consolas" w:eastAsiaTheme="minorHAnsi" w:hAnsi="Consolas" w:cs="Consolas"/>
@@ -37534,7 +38846,17 @@
           <w:sz w:val="19"/>
           <w:szCs w:val="19"/>
         </w:rPr>
-        <w:t>ActivityDepth_m</w:t>
+        <w:t>ActivityDepth</w:t>
+      </w:r>
+      <w:proofErr w:type="gramEnd"/>
+      <w:r>
+        <w:rPr>
+          <w:rFonts w:ascii="Consolas" w:eastAsiaTheme="minorHAnsi" w:hAnsi="Consolas" w:cs="Consolas"/>
+          <w:color w:val="000000"/>
+          <w:sz w:val="19"/>
+          <w:szCs w:val="19"/>
+        </w:rPr>
+        <w:t>_m</w:t>
       </w:r>
       <w:proofErr w:type="spellEnd"/>
       <w:r>
@@ -37656,6 +38978,7 @@
         <w:t xml:space="preserve"> </w:t>
       </w:r>
       <w:proofErr w:type="spellStart"/>
+      <w:proofErr w:type="gramStart"/>
       <w:r>
         <w:rPr>
           <w:rFonts w:ascii="Consolas" w:eastAsiaTheme="minorHAnsi" w:hAnsi="Consolas" w:cs="Consolas"/>
@@ -37684,6 +39007,7 @@
         <w:t>RowID</w:t>
       </w:r>
       <w:proofErr w:type="spellEnd"/>
+      <w:proofErr w:type="gramEnd"/>
       <w:r>
         <w:rPr>
           <w:rFonts w:ascii="Consolas" w:eastAsiaTheme="minorHAnsi" w:hAnsi="Consolas" w:cs="Consolas"/>
@@ -37881,6 +39205,7 @@
         <w:t xml:space="preserve"> </w:t>
       </w:r>
       <w:proofErr w:type="spellStart"/>
+      <w:proofErr w:type="gramStart"/>
       <w:r>
         <w:rPr>
           <w:rFonts w:ascii="Consolas" w:eastAsiaTheme="minorHAnsi" w:hAnsi="Consolas" w:cs="Consolas"/>
@@ -37909,6 +39234,7 @@
         <w:t>RelativeDepth</w:t>
       </w:r>
       <w:proofErr w:type="spellEnd"/>
+      <w:proofErr w:type="gramEnd"/>
       <w:r>
         <w:rPr>
           <w:rFonts w:ascii="Consolas" w:eastAsiaTheme="minorHAnsi" w:hAnsi="Consolas" w:cs="Consolas"/>
@@ -37987,6 +39313,7 @@
         <w:t xml:space="preserve"> </w:t>
       </w:r>
       <w:proofErr w:type="spellStart"/>
+      <w:proofErr w:type="gramStart"/>
       <w:r>
         <w:rPr>
           <w:rFonts w:ascii="Consolas" w:eastAsiaTheme="minorHAnsi" w:hAnsi="Consolas" w:cs="Consolas"/>
@@ -38012,7 +39339,17 @@
           <w:sz w:val="19"/>
           <w:szCs w:val="19"/>
         </w:rPr>
-        <w:t>ActivityDepth_m</w:t>
+        <w:t>ActivityDepth</w:t>
+      </w:r>
+      <w:proofErr w:type="gramEnd"/>
+      <w:r>
+        <w:rPr>
+          <w:rFonts w:ascii="Consolas" w:eastAsiaTheme="minorHAnsi" w:hAnsi="Consolas" w:cs="Consolas"/>
+          <w:color w:val="000000"/>
+          <w:sz w:val="19"/>
+          <w:szCs w:val="19"/>
+        </w:rPr>
+        <w:t>_m</w:t>
       </w:r>
       <w:proofErr w:type="spellEnd"/>
       <w:r>
@@ -38143,6 +39480,7 @@
         <w:t xml:space="preserve"> </w:t>
       </w:r>
       <w:proofErr w:type="spellStart"/>
+      <w:proofErr w:type="gramStart"/>
       <w:r>
         <w:rPr>
           <w:rFonts w:ascii="Consolas" w:eastAsiaTheme="minorHAnsi" w:hAnsi="Consolas" w:cs="Consolas"/>
@@ -38171,6 +39509,7 @@
         <w:t>RowID</w:t>
       </w:r>
       <w:proofErr w:type="spellEnd"/>
+      <w:proofErr w:type="gramEnd"/>
       <w:r>
         <w:rPr>
           <w:rFonts w:ascii="Consolas" w:eastAsiaTheme="minorHAnsi" w:hAnsi="Consolas" w:cs="Consolas"/>
@@ -38368,6 +39707,7 @@
         <w:t xml:space="preserve"> </w:t>
       </w:r>
       <w:proofErr w:type="spellStart"/>
+      <w:proofErr w:type="gramStart"/>
       <w:r>
         <w:rPr>
           <w:rFonts w:ascii="Consolas" w:eastAsiaTheme="minorHAnsi" w:hAnsi="Consolas" w:cs="Consolas"/>
@@ -38393,7 +39733,17 @@
           <w:sz w:val="19"/>
           <w:szCs w:val="19"/>
         </w:rPr>
-        <w:t>TotalDepth_m</w:t>
+        <w:t>TotalDepth</w:t>
+      </w:r>
+      <w:proofErr w:type="gramEnd"/>
+      <w:r>
+        <w:rPr>
+          <w:rFonts w:ascii="Consolas" w:eastAsiaTheme="minorHAnsi" w:hAnsi="Consolas" w:cs="Consolas"/>
+          <w:color w:val="000000"/>
+          <w:sz w:val="19"/>
+          <w:szCs w:val="19"/>
+        </w:rPr>
+        <w:t>_m</w:t>
       </w:r>
       <w:proofErr w:type="spellEnd"/>
       <w:r>
@@ -38521,6 +39871,7 @@
         <w:t xml:space="preserve"> </w:t>
       </w:r>
       <w:proofErr w:type="spellStart"/>
+      <w:proofErr w:type="gramStart"/>
       <w:r>
         <w:rPr>
           <w:rFonts w:ascii="Consolas" w:eastAsiaTheme="minorHAnsi" w:hAnsi="Consolas" w:cs="Consolas"/>
@@ -38546,7 +39897,17 @@
           <w:sz w:val="19"/>
           <w:szCs w:val="19"/>
         </w:rPr>
-        <w:t>TotalDepth_m</w:t>
+        <w:t>TotalDepth</w:t>
+      </w:r>
+      <w:proofErr w:type="gramEnd"/>
+      <w:r>
+        <w:rPr>
+          <w:rFonts w:ascii="Consolas" w:eastAsiaTheme="minorHAnsi" w:hAnsi="Consolas" w:cs="Consolas"/>
+          <w:color w:val="000000"/>
+          <w:sz w:val="19"/>
+          <w:szCs w:val="19"/>
+        </w:rPr>
+        <w:t>_m</w:t>
       </w:r>
       <w:proofErr w:type="spellEnd"/>
       <w:r>
@@ -38645,6 +40006,7 @@
         <w:t xml:space="preserve"> </w:t>
       </w:r>
       <w:proofErr w:type="spellStart"/>
+      <w:proofErr w:type="gramStart"/>
       <w:r>
         <w:rPr>
           <w:rFonts w:ascii="Consolas" w:eastAsiaTheme="minorHAnsi" w:hAnsi="Consolas" w:cs="Consolas"/>
@@ -38670,7 +40032,17 @@
           <w:sz w:val="19"/>
           <w:szCs w:val="19"/>
         </w:rPr>
-        <w:t>ActivityDepth_m</w:t>
+        <w:t>ActivityDepth</w:t>
+      </w:r>
+      <w:proofErr w:type="gramEnd"/>
+      <w:r>
+        <w:rPr>
+          <w:rFonts w:ascii="Consolas" w:eastAsiaTheme="minorHAnsi" w:hAnsi="Consolas" w:cs="Consolas"/>
+          <w:color w:val="000000"/>
+          <w:sz w:val="19"/>
+          <w:szCs w:val="19"/>
+        </w:rPr>
+        <w:t>_m</w:t>
       </w:r>
       <w:proofErr w:type="spellEnd"/>
       <w:r>
@@ -38808,19 +40180,30 @@
           <w:sz w:val="19"/>
           <w:szCs w:val="19"/>
         </w:rPr>
-        <w:t>Combined_QAQCFlagID</w:t>
-      </w:r>
-      <w:proofErr w:type="spellEnd"/>
-      <w:r>
-        <w:rPr>
-          <w:rFonts w:ascii="Consolas" w:eastAsiaTheme="minorHAnsi" w:hAnsi="Consolas" w:cs="Consolas"/>
-          <w:color w:val="808080"/>
+        <w:t>Combined_</w:t>
+      </w:r>
+      <w:proofErr w:type="gramStart"/>
+      <w:r>
+        <w:rPr>
+          <w:rFonts w:ascii="Consolas" w:eastAsiaTheme="minorHAnsi" w:hAnsi="Consolas" w:cs="Consolas"/>
+          <w:color w:val="000000"/>
           <w:sz w:val="19"/>
           <w:szCs w:val="19"/>
         </w:rPr>
+        <w:t>QAQCFlagID</w:t>
+      </w:r>
+      <w:proofErr w:type="spellEnd"/>
+      <w:r>
+        <w:rPr>
+          <w:rFonts w:ascii="Consolas" w:eastAsiaTheme="minorHAnsi" w:hAnsi="Consolas" w:cs="Consolas"/>
+          <w:color w:val="808080"/>
+          <w:sz w:val="19"/>
+          <w:szCs w:val="19"/>
+        </w:rPr>
         <w:t>(</w:t>
       </w:r>
       <w:proofErr w:type="spellStart"/>
+      <w:proofErr w:type="gramEnd"/>
       <w:r>
         <w:rPr>
           <w:rFonts w:ascii="Consolas" w:eastAsiaTheme="minorHAnsi" w:hAnsi="Consolas" w:cs="Consolas"/>
@@ -38940,6 +40323,7 @@
         <w:t xml:space="preserve"> </w:t>
       </w:r>
       <w:proofErr w:type="spellStart"/>
+      <w:proofErr w:type="gramStart"/>
       <w:r>
         <w:rPr>
           <w:rFonts w:ascii="Consolas" w:eastAsiaTheme="minorHAnsi" w:hAnsi="Consolas" w:cs="Consolas"/>
@@ -38968,6 +40352,7 @@
         <w:t>CombinedRowID</w:t>
       </w:r>
       <w:proofErr w:type="spellEnd"/>
+      <w:proofErr w:type="gramEnd"/>
       <w:r>
         <w:rPr>
           <w:rFonts w:ascii="Consolas" w:eastAsiaTheme="minorHAnsi" w:hAnsi="Consolas" w:cs="Consolas"/>
@@ -39357,6 +40742,7 @@
         <w:t xml:space="preserve"> </w:t>
       </w:r>
       <w:proofErr w:type="spellStart"/>
+      <w:proofErr w:type="gramStart"/>
       <w:r>
         <w:rPr>
           <w:rFonts w:ascii="Consolas" w:eastAsiaTheme="minorHAnsi" w:hAnsi="Consolas" w:cs="Consolas"/>
@@ -39385,6 +40771,7 @@
         <w:t>CombinedRowID</w:t>
       </w:r>
       <w:proofErr w:type="spellEnd"/>
+      <w:proofErr w:type="gramEnd"/>
       <w:r>
         <w:rPr>
           <w:rFonts w:ascii="Consolas" w:eastAsiaTheme="minorHAnsi" w:hAnsi="Consolas" w:cs="Consolas"/>
@@ -39520,6 +40907,7 @@
         <w:t xml:space="preserve"> </w:t>
       </w:r>
       <w:proofErr w:type="spellStart"/>
+      <w:proofErr w:type="gramStart"/>
       <w:r>
         <w:rPr>
           <w:rFonts w:ascii="Consolas" w:eastAsiaTheme="minorHAnsi" w:hAnsi="Consolas" w:cs="Consolas"/>
@@ -39545,7 +40933,17 @@
           <w:sz w:val="19"/>
           <w:szCs w:val="19"/>
         </w:rPr>
-        <w:t>SEACAR_QAQCFlagID</w:t>
+        <w:t>SEACAR</w:t>
+      </w:r>
+      <w:proofErr w:type="gramEnd"/>
+      <w:r>
+        <w:rPr>
+          <w:rFonts w:ascii="Consolas" w:eastAsiaTheme="minorHAnsi" w:hAnsi="Consolas" w:cs="Consolas"/>
+          <w:color w:val="000000"/>
+          <w:sz w:val="19"/>
+          <w:szCs w:val="19"/>
+        </w:rPr>
+        <w:t>_QAQCFlagID</w:t>
       </w:r>
       <w:proofErr w:type="spellEnd"/>
       <w:r>
@@ -39763,6 +41161,7 @@
         <w:t xml:space="preserve"> </w:t>
       </w:r>
       <w:proofErr w:type="spellStart"/>
+      <w:proofErr w:type="gramStart"/>
       <w:r>
         <w:rPr>
           <w:rFonts w:ascii="Consolas" w:eastAsiaTheme="minorHAnsi" w:hAnsi="Consolas" w:cs="Consolas"/>
@@ -39791,6 +41190,7 @@
         <w:t>RelativeDepth</w:t>
       </w:r>
       <w:proofErr w:type="spellEnd"/>
+      <w:proofErr w:type="gramEnd"/>
       <w:r>
         <w:rPr>
           <w:rFonts w:ascii="Consolas" w:eastAsiaTheme="minorHAnsi" w:hAnsi="Consolas" w:cs="Consolas"/>
@@ -39986,6 +41386,7 @@
         <w:t xml:space="preserve"> </w:t>
       </w:r>
       <w:proofErr w:type="spellStart"/>
+      <w:proofErr w:type="gramStart"/>
       <w:r>
         <w:rPr>
           <w:rFonts w:ascii="Consolas" w:eastAsiaTheme="minorHAnsi" w:hAnsi="Consolas" w:cs="Consolas"/>
@@ -40014,6 +41415,7 @@
         <w:t>RowID</w:t>
       </w:r>
       <w:proofErr w:type="spellEnd"/>
+      <w:proofErr w:type="gramEnd"/>
       <w:r>
         <w:rPr>
           <w:rFonts w:ascii="Consolas" w:eastAsiaTheme="minorHAnsi" w:hAnsi="Consolas" w:cs="Consolas"/>
@@ -41621,7 +43023,6 @@
   <w:style w:type="character" w:default="1" w:styleId="DefaultParagraphFont">
     <w:name w:val="Default Paragraph Font"/>
     <w:uiPriority w:val="1"/>
-    <w:semiHidden/>
     <w:unhideWhenUsed/>
   </w:style>
   <w:style w:type="table" w:default="1" w:styleId="TableNormal">

</xml_diff>